<commit_message>
Day-3 comepleted inheritance and polymorphism
</commit_message>
<xml_diff>
--- a/OOPS-notes&practice.docx
+++ b/OOPS-notes&practice.docx
@@ -23782,11 +23782,2940 @@
       <w:pPr>
         <w:rPr>
           <w:rFonts w:ascii="Georgia" w:hAnsi="Georgia" w:cs="Arial"/>
+          <w:b/>
+          <w:bCs/>
+          <w:sz w:val="24"/>
+          <w:szCs w:val="24"/>
+        </w:rPr>
+      </w:pPr>
+      <w:r>
+        <w:rPr>
+          <w:rFonts w:ascii="Georgia" w:hAnsi="Georgia" w:cs="Arial"/>
+          <w:b/>
+          <w:bCs/>
+          <w:sz w:val="24"/>
+          <w:szCs w:val="24"/>
+        </w:rPr>
+        <w:t>Program 4 (Runtime Polymorphism with Loop)</w:t>
+      </w:r>
+    </w:p>
+    <w:p>
+      <w:pPr>
+        <w:rPr>
+          <w:rFonts w:ascii="Georgia" w:hAnsi="Georgia" w:cs="Arial"/>
+          <w:sz w:val="24"/>
+          <w:szCs w:val="24"/>
+        </w:rPr>
+      </w:pPr>
+      <w:r>
+        <w:rPr>
+          <w:rFonts w:ascii="Georgia" w:hAnsi="Georgia" w:cs="Arial"/>
+          <w:b/>
+          <w:bCs/>
+          <w:sz w:val="24"/>
+          <w:szCs w:val="24"/>
+        </w:rPr>
+        <w:t>Question:</w:t>
+      </w:r>
+      <w:r>
+        <w:rPr>
+          <w:rFonts w:ascii="Georgia" w:hAnsi="Georgia" w:cs="Arial"/>
+          <w:sz w:val="24"/>
+          <w:szCs w:val="24"/>
+        </w:rPr>
+        <w:br/>
+        <w:t>Using the Shape hierarchy (from Program 3):</w:t>
+      </w:r>
+    </w:p>
+    <w:p>
+      <w:pPr>
+        <w:numPr>
+          <w:ilvl w:val="0"/>
+          <w:numId w:val="47"/>
+        </w:numPr>
+        <w:rPr>
+          <w:rFonts w:ascii="Georgia" w:hAnsi="Georgia" w:cs="Arial"/>
+          <w:sz w:val="24"/>
+          <w:szCs w:val="24"/>
+        </w:rPr>
+      </w:pPr>
+      <w:r>
+        <w:rPr>
+          <w:rFonts w:ascii="Georgia" w:hAnsi="Georgia" w:cs="Arial"/>
+          <w:sz w:val="24"/>
+          <w:szCs w:val="24"/>
+        </w:rPr>
+        <w:t xml:space="preserve">Shape has method double </w:t>
+      </w:r>
+      <w:proofErr w:type="gramStart"/>
+      <w:r>
+        <w:rPr>
+          <w:rFonts w:ascii="Georgia" w:hAnsi="Georgia" w:cs="Arial"/>
+          <w:sz w:val="24"/>
+          <w:szCs w:val="24"/>
+        </w:rPr>
+        <w:t>area(</w:t>
+      </w:r>
+      <w:proofErr w:type="gramEnd"/>
+      <w:r>
+        <w:rPr>
+          <w:rFonts w:ascii="Georgia" w:hAnsi="Georgia" w:cs="Arial"/>
+          <w:sz w:val="24"/>
+          <w:szCs w:val="24"/>
+        </w:rPr>
+        <w:t>)</w:t>
+      </w:r>
+    </w:p>
+    <w:p>
+      <w:pPr>
+        <w:numPr>
+          <w:ilvl w:val="0"/>
+          <w:numId w:val="47"/>
+        </w:numPr>
+        <w:rPr>
+          <w:rFonts w:ascii="Georgia" w:hAnsi="Georgia" w:cs="Arial"/>
+          <w:sz w:val="24"/>
+          <w:szCs w:val="24"/>
+        </w:rPr>
+      </w:pPr>
+      <w:r>
+        <w:rPr>
+          <w:rFonts w:ascii="Georgia" w:hAnsi="Georgia" w:cs="Arial"/>
+          <w:sz w:val="24"/>
+          <w:szCs w:val="24"/>
+        </w:rPr>
+        <w:t xml:space="preserve">Rectangle and Circle override </w:t>
+      </w:r>
+      <w:proofErr w:type="gramStart"/>
+      <w:r>
+        <w:rPr>
+          <w:rFonts w:ascii="Georgia" w:hAnsi="Georgia" w:cs="Arial"/>
+          <w:sz w:val="24"/>
+          <w:szCs w:val="24"/>
+        </w:rPr>
+        <w:t>area(</w:t>
+      </w:r>
+      <w:proofErr w:type="gramEnd"/>
+      <w:r>
+        <w:rPr>
+          <w:rFonts w:ascii="Georgia" w:hAnsi="Georgia" w:cs="Arial"/>
+          <w:sz w:val="24"/>
+          <w:szCs w:val="24"/>
+        </w:rPr>
+        <w:t>)</w:t>
+      </w:r>
+    </w:p>
+    <w:p>
+      <w:pPr>
+        <w:rPr>
+          <w:rFonts w:ascii="Georgia" w:hAnsi="Georgia" w:cs="Arial"/>
+          <w:sz w:val="24"/>
+          <w:szCs w:val="24"/>
+        </w:rPr>
+      </w:pPr>
+      <w:r>
+        <w:rPr>
+          <w:rFonts w:ascii="Georgia" w:hAnsi="Georgia" w:cs="Arial"/>
+          <w:sz w:val="24"/>
+          <w:szCs w:val="24"/>
+        </w:rPr>
+        <w:t xml:space="preserve">Demonstrate </w:t>
+      </w:r>
+      <w:r>
+        <w:rPr>
+          <w:rFonts w:ascii="Georgia" w:hAnsi="Georgia" w:cs="Arial"/>
+          <w:b/>
+          <w:bCs/>
+          <w:sz w:val="24"/>
+          <w:szCs w:val="24"/>
+        </w:rPr>
+        <w:t>runtime polymorphism</w:t>
+      </w:r>
+      <w:r>
+        <w:rPr>
+          <w:rFonts w:ascii="Georgia" w:hAnsi="Georgia" w:cs="Arial"/>
+          <w:sz w:val="24"/>
+          <w:szCs w:val="24"/>
+        </w:rPr>
+        <w:t xml:space="preserve"> by:</w:t>
+      </w:r>
+    </w:p>
+    <w:p>
+      <w:pPr>
+        <w:numPr>
+          <w:ilvl w:val="0"/>
+          <w:numId w:val="48"/>
+        </w:numPr>
+        <w:rPr>
+          <w:rFonts w:ascii="Georgia" w:hAnsi="Georgia" w:cs="Arial"/>
+          <w:sz w:val="24"/>
+          <w:szCs w:val="24"/>
+        </w:rPr>
+      </w:pPr>
+      <w:r>
+        <w:rPr>
+          <w:rFonts w:ascii="Georgia" w:hAnsi="Georgia" w:cs="Arial"/>
+          <w:sz w:val="24"/>
+          <w:szCs w:val="24"/>
+        </w:rPr>
+        <w:t>Creating a collection (array or list) of Shape references</w:t>
+      </w:r>
+    </w:p>
+    <w:p>
+      <w:pPr>
+        <w:numPr>
+          <w:ilvl w:val="0"/>
+          <w:numId w:val="48"/>
+        </w:numPr>
+        <w:rPr>
+          <w:rFonts w:ascii="Georgia" w:hAnsi="Georgia" w:cs="Arial"/>
+          <w:sz w:val="24"/>
+          <w:szCs w:val="24"/>
+        </w:rPr>
+      </w:pPr>
+      <w:r>
+        <w:rPr>
+          <w:rFonts w:ascii="Georgia" w:hAnsi="Georgia" w:cs="Arial"/>
+          <w:sz w:val="24"/>
+          <w:szCs w:val="24"/>
+        </w:rPr>
+        <w:t>Storing both Rectangle and Circle objects in it</w:t>
+      </w:r>
+    </w:p>
+    <w:p>
+      <w:pPr>
+        <w:numPr>
+          <w:ilvl w:val="0"/>
+          <w:numId w:val="48"/>
+        </w:numPr>
+        <w:rPr>
+          <w:rFonts w:ascii="Georgia" w:hAnsi="Georgia" w:cs="Arial"/>
+          <w:sz w:val="24"/>
+          <w:szCs w:val="24"/>
+        </w:rPr>
+      </w:pPr>
+      <w:r>
+        <w:rPr>
+          <w:rFonts w:ascii="Georgia" w:hAnsi="Georgia" w:cs="Arial"/>
+          <w:sz w:val="24"/>
+          <w:szCs w:val="24"/>
+        </w:rPr>
+        <w:t>Iterating using a loop</w:t>
+      </w:r>
+    </w:p>
+    <w:p>
+      <w:pPr>
+        <w:numPr>
+          <w:ilvl w:val="0"/>
+          <w:numId w:val="48"/>
+        </w:numPr>
+        <w:rPr>
+          <w:rFonts w:ascii="Georgia" w:hAnsi="Georgia" w:cs="Arial"/>
+          <w:sz w:val="24"/>
+          <w:szCs w:val="24"/>
+        </w:rPr>
+      </w:pPr>
+      <w:r>
+        <w:rPr>
+          <w:rFonts w:ascii="Georgia" w:hAnsi="Georgia" w:cs="Arial"/>
+          <w:sz w:val="24"/>
+          <w:szCs w:val="24"/>
+        </w:rPr>
+        <w:t xml:space="preserve">Calling </w:t>
+      </w:r>
+      <w:proofErr w:type="gramStart"/>
+      <w:r>
+        <w:rPr>
+          <w:rFonts w:ascii="Georgia" w:hAnsi="Georgia" w:cs="Arial"/>
+          <w:sz w:val="24"/>
+          <w:szCs w:val="24"/>
+        </w:rPr>
+        <w:t>area(</w:t>
+      </w:r>
+      <w:proofErr w:type="gramEnd"/>
+      <w:r>
+        <w:rPr>
+          <w:rFonts w:ascii="Georgia" w:hAnsi="Georgia" w:cs="Arial"/>
+          <w:sz w:val="24"/>
+          <w:szCs w:val="24"/>
+        </w:rPr>
+        <w:t>) on each element</w:t>
+      </w:r>
+    </w:p>
+    <w:p>
+      <w:pPr>
+        <w:numPr>
+          <w:ilvl w:val="0"/>
+          <w:numId w:val="48"/>
+        </w:numPr>
+        <w:rPr>
+          <w:rFonts w:ascii="Georgia" w:hAnsi="Georgia" w:cs="Arial"/>
+          <w:sz w:val="24"/>
+          <w:szCs w:val="24"/>
+        </w:rPr>
+      </w:pPr>
+      <w:r>
+        <w:rPr>
+          <w:rFonts w:ascii="Georgia" w:hAnsi="Georgia" w:cs="Arial"/>
+          <w:sz w:val="24"/>
+          <w:szCs w:val="24"/>
+        </w:rPr>
+        <w:t>Printing the result</w:t>
+      </w:r>
+    </w:p>
+    <w:p>
+      <w:pPr>
+        <w:rPr>
+          <w:rFonts w:ascii="Georgia" w:hAnsi="Georgia" w:cs="Arial"/>
+          <w:sz w:val="24"/>
+          <w:szCs w:val="24"/>
+        </w:rPr>
+      </w:pPr>
+      <w:r>
+        <w:rPr>
+          <w:rFonts w:ascii="Georgia" w:hAnsi="Georgia" w:cs="Arial"/>
+          <w:b/>
+          <w:bCs/>
+          <w:sz w:val="24"/>
+          <w:szCs w:val="24"/>
+        </w:rPr>
+        <w:t>Constraints:</w:t>
+      </w:r>
+    </w:p>
+    <w:p>
+      <w:pPr>
+        <w:numPr>
+          <w:ilvl w:val="0"/>
+          <w:numId w:val="49"/>
+        </w:numPr>
+        <w:rPr>
+          <w:rFonts w:ascii="Georgia" w:hAnsi="Georgia" w:cs="Arial"/>
+          <w:sz w:val="24"/>
+          <w:szCs w:val="24"/>
+        </w:rPr>
+      </w:pPr>
+      <w:r>
+        <w:rPr>
+          <w:rFonts w:ascii="Georgia" w:hAnsi="Georgia" w:cs="Arial"/>
+          <w:sz w:val="24"/>
+          <w:szCs w:val="24"/>
+        </w:rPr>
+        <w:t xml:space="preserve">Use </w:t>
+      </w:r>
+      <w:r>
+        <w:rPr>
+          <w:rFonts w:ascii="Georgia" w:hAnsi="Georgia" w:cs="Arial"/>
+          <w:b/>
+          <w:bCs/>
+          <w:sz w:val="24"/>
+          <w:szCs w:val="24"/>
+        </w:rPr>
+        <w:t xml:space="preserve">parent reference </w:t>
+      </w:r>
+      <w:r>
+        <w:rPr>
+          <w:rFonts w:ascii="Times New Roman" w:hAnsi="Times New Roman" w:cs="Times New Roman"/>
+          <w:b/>
+          <w:bCs/>
+          <w:sz w:val="24"/>
+          <w:szCs w:val="24"/>
+        </w:rPr>
+        <w:t>→</w:t>
+      </w:r>
+      <w:r>
+        <w:rPr>
+          <w:rFonts w:ascii="Georgia" w:hAnsi="Georgia" w:cs="Arial"/>
+          <w:b/>
+          <w:bCs/>
+          <w:sz w:val="24"/>
+          <w:szCs w:val="24"/>
+        </w:rPr>
+        <w:t xml:space="preserve"> child object</w:t>
+      </w:r>
+    </w:p>
+    <w:p>
+      <w:pPr>
+        <w:numPr>
+          <w:ilvl w:val="0"/>
+          <w:numId w:val="49"/>
+        </w:numPr>
+        <w:rPr>
+          <w:rFonts w:ascii="Georgia" w:hAnsi="Georgia" w:cs="Arial"/>
+          <w:sz w:val="24"/>
+          <w:szCs w:val="24"/>
+        </w:rPr>
+      </w:pPr>
+      <w:r>
+        <w:rPr>
+          <w:rFonts w:ascii="Georgia" w:hAnsi="Georgia" w:cs="Arial"/>
+          <w:sz w:val="24"/>
+          <w:szCs w:val="24"/>
+        </w:rPr>
+        <w:t xml:space="preserve">Do </w:t>
+      </w:r>
+      <w:r>
+        <w:rPr>
+          <w:rFonts w:ascii="Georgia" w:hAnsi="Georgia" w:cs="Arial"/>
+          <w:b/>
+          <w:bCs/>
+          <w:sz w:val="24"/>
+          <w:szCs w:val="24"/>
+        </w:rPr>
+        <w:t>not</w:t>
+      </w:r>
+      <w:r>
+        <w:rPr>
+          <w:rFonts w:ascii="Georgia" w:hAnsi="Georgia" w:cs="Arial"/>
+          <w:sz w:val="24"/>
+          <w:szCs w:val="24"/>
+        </w:rPr>
+        <w:t xml:space="preserve"> use </w:t>
+      </w:r>
+      <w:proofErr w:type="spellStart"/>
+      <w:r>
+        <w:rPr>
+          <w:rFonts w:ascii="Georgia" w:hAnsi="Georgia" w:cs="Arial"/>
+          <w:sz w:val="24"/>
+          <w:szCs w:val="24"/>
+        </w:rPr>
+        <w:t>instanceof</w:t>
+      </w:r>
+      <w:proofErr w:type="spellEnd"/>
+    </w:p>
+    <w:p>
+      <w:pPr>
+        <w:numPr>
+          <w:ilvl w:val="0"/>
+          <w:numId w:val="49"/>
+        </w:numPr>
+        <w:rPr>
+          <w:rFonts w:ascii="Georgia" w:hAnsi="Georgia" w:cs="Arial"/>
+          <w:sz w:val="24"/>
+          <w:szCs w:val="24"/>
+        </w:rPr>
+      </w:pPr>
+      <w:r>
+        <w:rPr>
+          <w:rFonts w:ascii="Georgia" w:hAnsi="Georgia" w:cs="Arial"/>
+          <w:sz w:val="24"/>
+          <w:szCs w:val="24"/>
+        </w:rPr>
+        <w:t xml:space="preserve">Do </w:t>
+      </w:r>
+      <w:r>
+        <w:rPr>
+          <w:rFonts w:ascii="Georgia" w:hAnsi="Georgia" w:cs="Arial"/>
+          <w:b/>
+          <w:bCs/>
+          <w:sz w:val="24"/>
+          <w:szCs w:val="24"/>
+        </w:rPr>
+        <w:t>not</w:t>
+      </w:r>
+      <w:r>
+        <w:rPr>
+          <w:rFonts w:ascii="Georgia" w:hAnsi="Georgia" w:cs="Arial"/>
+          <w:sz w:val="24"/>
+          <w:szCs w:val="24"/>
+        </w:rPr>
+        <w:t xml:space="preserve"> call child-specific methods</w:t>
+      </w:r>
+    </w:p>
+    <w:p>
+      <w:pPr>
+        <w:numPr>
+          <w:ilvl w:val="0"/>
+          <w:numId w:val="49"/>
+        </w:numPr>
+        <w:rPr>
+          <w:rFonts w:ascii="Georgia" w:hAnsi="Georgia" w:cs="Arial"/>
+          <w:sz w:val="24"/>
+          <w:szCs w:val="24"/>
+        </w:rPr>
+      </w:pPr>
+      <w:r>
+        <w:rPr>
+          <w:rFonts w:ascii="Georgia" w:hAnsi="Georgia" w:cs="Arial"/>
+          <w:sz w:val="24"/>
+          <w:szCs w:val="24"/>
+        </w:rPr>
+        <w:t xml:space="preserve">Method resolution must happen at </w:t>
+      </w:r>
+      <w:r>
+        <w:rPr>
+          <w:rFonts w:ascii="Georgia" w:hAnsi="Georgia" w:cs="Arial"/>
+          <w:b/>
+          <w:bCs/>
+          <w:sz w:val="24"/>
+          <w:szCs w:val="24"/>
+        </w:rPr>
+        <w:t>runtime</w:t>
+      </w:r>
+    </w:p>
+    <w:p>
+      <w:pPr>
+        <w:rPr>
+          <w:rFonts w:ascii="Georgia" w:hAnsi="Georgia" w:cs="Arial"/>
           <w:sz w:val="24"/>
           <w:szCs w:val="24"/>
           <w:lang w:val="en-US"/>
         </w:rPr>
       </w:pPr>
+    </w:p>
+    <w:p>
+      <w:pPr>
+        <w:rPr>
+          <w:rFonts w:ascii="Georgia" w:hAnsi="Georgia" w:cs="Arial"/>
+          <w:sz w:val="24"/>
+          <w:szCs w:val="24"/>
+          <w:lang w:val="en-US"/>
+        </w:rPr>
+      </w:pPr>
+    </w:p>
+    <w:p>
+      <w:pPr>
+        <w:rPr>
+          <w:rFonts w:ascii="Georgia" w:hAnsi="Georgia" w:cs="Arial"/>
+          <w:sz w:val="24"/>
+          <w:szCs w:val="24"/>
+        </w:rPr>
+      </w:pPr>
+      <w:r>
+        <w:rPr>
+          <w:rFonts w:ascii="Georgia" w:hAnsi="Georgia" w:cs="Arial"/>
+          <w:sz w:val="24"/>
+          <w:szCs w:val="24"/>
+        </w:rPr>
+        <w:lastRenderedPageBreak/>
+        <w:t>Code:</w:t>
+      </w:r>
+    </w:p>
+    <w:p>
+      <w:pPr>
+        <w:pStyle w:val="NoSpacing"/>
+      </w:pPr>
+      <w:r>
+        <w:t>package oops3;</w:t>
+      </w:r>
+    </w:p>
+    <w:p>
+      <w:pPr>
+        <w:pStyle w:val="NoSpacing"/>
+      </w:pPr>
+    </w:p>
+    <w:p>
+      <w:pPr>
+        <w:pStyle w:val="NoSpacing"/>
+      </w:pPr>
+      <w:r>
+        <w:t xml:space="preserve">import </w:t>
+      </w:r>
+      <w:proofErr w:type="spellStart"/>
+      <w:proofErr w:type="gramStart"/>
+      <w:r>
+        <w:t>java.util</w:t>
+      </w:r>
+      <w:proofErr w:type="gramEnd"/>
+      <w:r>
+        <w:t>.ArrayList</w:t>
+      </w:r>
+      <w:proofErr w:type="spellEnd"/>
+      <w:r>
+        <w:t>;</w:t>
+      </w:r>
+    </w:p>
+    <w:p>
+      <w:pPr>
+        <w:pStyle w:val="NoSpacing"/>
+      </w:pPr>
+      <w:r>
+        <w:t>/*</w:t>
+      </w:r>
+    </w:p>
+    <w:p>
+      <w:pPr>
+        <w:pStyle w:val="NoSpacing"/>
+      </w:pPr>
+      <w:r>
+        <w:t xml:space="preserve"> This program has classes and methods used in </w:t>
+      </w:r>
+      <w:proofErr w:type="spellStart"/>
+      <w:r>
+        <w:t>ShapeDemo</w:t>
+      </w:r>
+      <w:proofErr w:type="spellEnd"/>
+      <w:r>
+        <w:t xml:space="preserve"> </w:t>
+      </w:r>
+    </w:p>
+    <w:p>
+      <w:pPr>
+        <w:pStyle w:val="NoSpacing"/>
+      </w:pPr>
+      <w:r>
+        <w:t xml:space="preserve"> Since its same package </w:t>
+      </w:r>
+      <w:r>
+        <w:t>I</w:t>
+      </w:r>
+      <w:r>
+        <w:t xml:space="preserve"> am able to call them if you are doing this independently kindly make them </w:t>
+      </w:r>
+    </w:p>
+    <w:p>
+      <w:pPr>
+        <w:pStyle w:val="NoSpacing"/>
+      </w:pPr>
+      <w:r>
+        <w:t xml:space="preserve"> *</w:t>
+      </w:r>
+      <w:r>
+        <w:t>/</w:t>
+      </w:r>
+    </w:p>
+    <w:p>
+      <w:pPr>
+        <w:pStyle w:val="NoSpacing"/>
+      </w:pPr>
+    </w:p>
+    <w:p>
+      <w:pPr>
+        <w:pStyle w:val="NoSpacing"/>
+      </w:pPr>
+      <w:r>
+        <w:t xml:space="preserve">public class </w:t>
+      </w:r>
+      <w:proofErr w:type="spellStart"/>
+      <w:r>
+        <w:t>PolymorphismDemo</w:t>
+      </w:r>
+      <w:proofErr w:type="spellEnd"/>
+      <w:r>
+        <w:t xml:space="preserve"> {</w:t>
+      </w:r>
+    </w:p>
+    <w:p>
+      <w:pPr>
+        <w:pStyle w:val="NoSpacing"/>
+      </w:pPr>
+      <w:r>
+        <w:tab/>
+        <w:t xml:space="preserve">public static void </w:t>
+      </w:r>
+      <w:proofErr w:type="gramStart"/>
+      <w:r>
+        <w:t>main(String[</w:t>
+      </w:r>
+      <w:proofErr w:type="gramEnd"/>
+      <w:r>
+        <w:t xml:space="preserve">] </w:t>
+      </w:r>
+      <w:proofErr w:type="spellStart"/>
+      <w:r>
+        <w:t>args</w:t>
+      </w:r>
+      <w:proofErr w:type="spellEnd"/>
+      <w:r>
+        <w:t>) {</w:t>
+      </w:r>
+      <w:r>
+        <w:tab/>
+      </w:r>
+    </w:p>
+    <w:p>
+      <w:pPr>
+        <w:pStyle w:val="NoSpacing"/>
+      </w:pPr>
+      <w:r>
+        <w:tab/>
+      </w:r>
+      <w:r>
+        <w:tab/>
+      </w:r>
+      <w:proofErr w:type="spellStart"/>
+      <w:r>
+        <w:t>ArrayList</w:t>
+      </w:r>
+      <w:proofErr w:type="spellEnd"/>
+      <w:r>
+        <w:t xml:space="preserve">&lt;Shape&gt; </w:t>
+      </w:r>
+      <w:proofErr w:type="spellStart"/>
+      <w:r>
+        <w:t>shapeList</w:t>
+      </w:r>
+      <w:proofErr w:type="spellEnd"/>
+      <w:r>
+        <w:t xml:space="preserve"> = new </w:t>
+      </w:r>
+      <w:proofErr w:type="spellStart"/>
+      <w:r>
+        <w:t>ArrayList</w:t>
+      </w:r>
+      <w:proofErr w:type="spellEnd"/>
+      <w:r>
+        <w:t>&lt;</w:t>
+      </w:r>
+      <w:proofErr w:type="gramStart"/>
+      <w:r>
+        <w:t>&gt;(</w:t>
+      </w:r>
+      <w:proofErr w:type="gramEnd"/>
+      <w:r>
+        <w:t>);</w:t>
+      </w:r>
+    </w:p>
+    <w:p>
+      <w:pPr>
+        <w:pStyle w:val="NoSpacing"/>
+      </w:pPr>
+      <w:r>
+        <w:tab/>
+      </w:r>
+      <w:r>
+        <w:tab/>
+      </w:r>
+    </w:p>
+    <w:p>
+      <w:pPr>
+        <w:pStyle w:val="NoSpacing"/>
+      </w:pPr>
+      <w:r>
+        <w:tab/>
+      </w:r>
+      <w:r>
+        <w:tab/>
+      </w:r>
+      <w:proofErr w:type="spellStart"/>
+      <w:proofErr w:type="gramStart"/>
+      <w:r>
+        <w:t>shapeList.add</w:t>
+      </w:r>
+      <w:proofErr w:type="spellEnd"/>
+      <w:r>
+        <w:t>( new</w:t>
+      </w:r>
+      <w:proofErr w:type="gramEnd"/>
+      <w:r>
+        <w:t xml:space="preserve"> </w:t>
+      </w:r>
+      <w:proofErr w:type="gramStart"/>
+      <w:r>
+        <w:t>Rectangle(</w:t>
+      </w:r>
+      <w:proofErr w:type="gramEnd"/>
+      <w:r>
+        <w:t>13, 7));</w:t>
+      </w:r>
+    </w:p>
+    <w:p>
+      <w:pPr>
+        <w:pStyle w:val="NoSpacing"/>
+      </w:pPr>
+      <w:r>
+        <w:tab/>
+      </w:r>
+      <w:r>
+        <w:tab/>
+      </w:r>
+      <w:proofErr w:type="spellStart"/>
+      <w:proofErr w:type="gramStart"/>
+      <w:r>
+        <w:t>shapeList.add</w:t>
+      </w:r>
+      <w:proofErr w:type="spellEnd"/>
+      <w:r>
+        <w:t>(</w:t>
+      </w:r>
+      <w:proofErr w:type="gramEnd"/>
+      <w:r>
+        <w:t xml:space="preserve">new </w:t>
+      </w:r>
+      <w:proofErr w:type="gramStart"/>
+      <w:r>
+        <w:t>Circle(</w:t>
+      </w:r>
+      <w:proofErr w:type="gramEnd"/>
+      <w:r>
+        <w:t>7));</w:t>
+      </w:r>
+    </w:p>
+    <w:p>
+      <w:pPr>
+        <w:pStyle w:val="NoSpacing"/>
+      </w:pPr>
+      <w:r>
+        <w:tab/>
+      </w:r>
+      <w:r>
+        <w:tab/>
+      </w:r>
+      <w:proofErr w:type="spellStart"/>
+      <w:proofErr w:type="gramStart"/>
+      <w:r>
+        <w:t>shapeList.add</w:t>
+      </w:r>
+      <w:proofErr w:type="spellEnd"/>
+      <w:r>
+        <w:t>( new</w:t>
+      </w:r>
+      <w:proofErr w:type="gramEnd"/>
+      <w:r>
+        <w:t xml:space="preserve"> </w:t>
+      </w:r>
+      <w:proofErr w:type="gramStart"/>
+      <w:r>
+        <w:t>Rectangle(</w:t>
+      </w:r>
+      <w:proofErr w:type="gramEnd"/>
+      <w:r>
+        <w:t>11, 5));</w:t>
+      </w:r>
+    </w:p>
+    <w:p>
+      <w:pPr>
+        <w:pStyle w:val="NoSpacing"/>
+      </w:pPr>
+      <w:r>
+        <w:tab/>
+      </w:r>
+      <w:r>
+        <w:tab/>
+      </w:r>
+      <w:proofErr w:type="spellStart"/>
+      <w:proofErr w:type="gramStart"/>
+      <w:r>
+        <w:t>shapeList.add</w:t>
+      </w:r>
+      <w:proofErr w:type="spellEnd"/>
+      <w:r>
+        <w:t>(</w:t>
+      </w:r>
+      <w:proofErr w:type="gramEnd"/>
+      <w:r>
+        <w:t xml:space="preserve">new </w:t>
+      </w:r>
+      <w:proofErr w:type="gramStart"/>
+      <w:r>
+        <w:t>Circle(</w:t>
+      </w:r>
+      <w:proofErr w:type="gramEnd"/>
+      <w:r>
+        <w:t>17));</w:t>
+      </w:r>
+    </w:p>
+    <w:p>
+      <w:pPr>
+        <w:pStyle w:val="NoSpacing"/>
+      </w:pPr>
+      <w:r>
+        <w:tab/>
+      </w:r>
+      <w:r>
+        <w:tab/>
+      </w:r>
+    </w:p>
+    <w:p>
+      <w:pPr>
+        <w:pStyle w:val="NoSpacing"/>
+      </w:pPr>
+      <w:r>
+        <w:tab/>
+      </w:r>
+      <w:r>
+        <w:tab/>
+      </w:r>
+      <w:proofErr w:type="gramStart"/>
+      <w:r>
+        <w:t>for( Shape</w:t>
+      </w:r>
+      <w:proofErr w:type="gramEnd"/>
+      <w:r>
+        <w:t xml:space="preserve"> </w:t>
+      </w:r>
+      <w:proofErr w:type="gramStart"/>
+      <w:r>
+        <w:t>s :</w:t>
+      </w:r>
+      <w:proofErr w:type="gramEnd"/>
+      <w:r>
+        <w:t xml:space="preserve"> </w:t>
+      </w:r>
+      <w:proofErr w:type="spellStart"/>
+      <w:r>
+        <w:t>shapeList</w:t>
+      </w:r>
+      <w:proofErr w:type="spellEnd"/>
+      <w:r>
+        <w:t>) {</w:t>
+      </w:r>
+    </w:p>
+    <w:p>
+      <w:pPr>
+        <w:pStyle w:val="NoSpacing"/>
+      </w:pPr>
+      <w:r>
+        <w:tab/>
+      </w:r>
+      <w:r>
+        <w:tab/>
+      </w:r>
+      <w:r>
+        <w:tab/>
+      </w:r>
+      <w:proofErr w:type="spellStart"/>
+      <w:r>
+        <w:t>System.out.println</w:t>
+      </w:r>
+      <w:proofErr w:type="spellEnd"/>
+      <w:r>
+        <w:t xml:space="preserve">("Area </w:t>
+      </w:r>
+      <w:proofErr w:type="gramStart"/>
+      <w:r>
+        <w:t>is :</w:t>
+      </w:r>
+      <w:proofErr w:type="gramEnd"/>
+      <w:r>
+        <w:t xml:space="preserve"> " </w:t>
+      </w:r>
+      <w:proofErr w:type="gramStart"/>
+      <w:r>
+        <w:t xml:space="preserve">+  </w:t>
+      </w:r>
+      <w:proofErr w:type="spellStart"/>
+      <w:r>
+        <w:t>s</w:t>
+      </w:r>
+      <w:proofErr w:type="gramEnd"/>
+      <w:r>
+        <w:t>.</w:t>
+      </w:r>
+      <w:proofErr w:type="gramStart"/>
+      <w:r>
+        <w:t>area</w:t>
+      </w:r>
+      <w:proofErr w:type="spellEnd"/>
+      <w:r>
+        <w:t>(</w:t>
+      </w:r>
+      <w:proofErr w:type="gramEnd"/>
+      <w:r>
+        <w:t>));</w:t>
+      </w:r>
+    </w:p>
+    <w:p>
+      <w:pPr>
+        <w:pStyle w:val="NoSpacing"/>
+      </w:pPr>
+      <w:r>
+        <w:tab/>
+      </w:r>
+      <w:r>
+        <w:tab/>
+        <w:t>}</w:t>
+      </w:r>
+    </w:p>
+    <w:p>
+      <w:pPr>
+        <w:pStyle w:val="NoSpacing"/>
+      </w:pPr>
+      <w:r>
+        <w:tab/>
+        <w:t>}</w:t>
+      </w:r>
+    </w:p>
+    <w:p>
+      <w:pPr>
+        <w:pStyle w:val="NoSpacing"/>
+      </w:pPr>
+      <w:r>
+        <w:t>}</w:t>
+      </w:r>
+    </w:p>
+    <w:p>
+      <w:pPr>
+        <w:rPr>
+          <w:rFonts w:ascii="Georgia" w:hAnsi="Georgia" w:cs="Arial"/>
+          <w:sz w:val="24"/>
+          <w:szCs w:val="24"/>
+          <w:lang w:val="en-US"/>
+        </w:rPr>
+      </w:pPr>
+    </w:p>
+    <w:p>
+      <w:pPr>
+        <w:rPr>
+          <w:rFonts w:ascii="Georgia" w:hAnsi="Georgia" w:cs="Arial"/>
+          <w:b/>
+          <w:bCs/>
+          <w:sz w:val="24"/>
+          <w:szCs w:val="24"/>
+        </w:rPr>
+      </w:pPr>
+      <w:r>
+        <w:rPr>
+          <w:rFonts w:ascii="Georgia" w:hAnsi="Georgia" w:cs="Arial"/>
+          <w:b/>
+          <w:bCs/>
+          <w:sz w:val="24"/>
+          <w:szCs w:val="24"/>
+        </w:rPr>
+        <w:t>Program 5 (final Method in Inheritance)</w:t>
+      </w:r>
+    </w:p>
+    <w:p>
+      <w:pPr>
+        <w:rPr>
+          <w:rFonts w:ascii="Georgia" w:hAnsi="Georgia" w:cs="Arial"/>
+          <w:sz w:val="24"/>
+          <w:szCs w:val="24"/>
+        </w:rPr>
+      </w:pPr>
+      <w:r>
+        <w:rPr>
+          <w:rFonts w:ascii="Georgia" w:hAnsi="Georgia" w:cs="Arial"/>
+          <w:b/>
+          <w:bCs/>
+          <w:sz w:val="24"/>
+          <w:szCs w:val="24"/>
+        </w:rPr>
+        <w:t>Question:</w:t>
+      </w:r>
+      <w:r>
+        <w:rPr>
+          <w:rFonts w:ascii="Georgia" w:hAnsi="Georgia" w:cs="Arial"/>
+          <w:sz w:val="24"/>
+          <w:szCs w:val="24"/>
+        </w:rPr>
+        <w:br/>
+        <w:t>Create a base class Vehicle with:</w:t>
+      </w:r>
+    </w:p>
+    <w:p>
+      <w:pPr>
+        <w:numPr>
+          <w:ilvl w:val="0"/>
+          <w:numId w:val="50"/>
+        </w:numPr>
+        <w:rPr>
+          <w:rFonts w:ascii="Georgia" w:hAnsi="Georgia" w:cs="Arial"/>
+          <w:sz w:val="24"/>
+          <w:szCs w:val="24"/>
+        </w:rPr>
+      </w:pPr>
+      <w:r>
+        <w:rPr>
+          <w:rFonts w:ascii="Georgia" w:hAnsi="Georgia" w:cs="Arial"/>
+          <w:sz w:val="24"/>
+          <w:szCs w:val="24"/>
+        </w:rPr>
+        <w:t>Method:</w:t>
+      </w:r>
+    </w:p>
+    <w:p>
+      <w:pPr>
+        <w:numPr>
+          <w:ilvl w:val="1"/>
+          <w:numId w:val="50"/>
+        </w:numPr>
+        <w:rPr>
+          <w:rFonts w:ascii="Georgia" w:hAnsi="Georgia" w:cs="Arial"/>
+          <w:sz w:val="24"/>
+          <w:szCs w:val="24"/>
+        </w:rPr>
+      </w:pPr>
+      <w:r>
+        <w:rPr>
+          <w:rFonts w:ascii="Georgia" w:hAnsi="Georgia" w:cs="Arial"/>
+          <w:sz w:val="24"/>
+          <w:szCs w:val="24"/>
+        </w:rPr>
+        <w:t xml:space="preserve">final void </w:t>
+      </w:r>
+      <w:proofErr w:type="gramStart"/>
+      <w:r>
+        <w:rPr>
+          <w:rFonts w:ascii="Georgia" w:hAnsi="Georgia" w:cs="Arial"/>
+          <w:sz w:val="24"/>
+          <w:szCs w:val="24"/>
+        </w:rPr>
+        <w:t>start(</w:t>
+      </w:r>
+      <w:proofErr w:type="gramEnd"/>
+      <w:r>
+        <w:rPr>
+          <w:rFonts w:ascii="Georgia" w:hAnsi="Georgia" w:cs="Arial"/>
+          <w:sz w:val="24"/>
+          <w:szCs w:val="24"/>
+        </w:rPr>
+        <w:t>)</w:t>
+      </w:r>
+    </w:p>
+    <w:p>
+      <w:pPr>
+        <w:numPr>
+          <w:ilvl w:val="1"/>
+          <w:numId w:val="50"/>
+        </w:numPr>
+        <w:rPr>
+          <w:rFonts w:ascii="Georgia" w:hAnsi="Georgia" w:cs="Arial"/>
+          <w:sz w:val="24"/>
+          <w:szCs w:val="24"/>
+        </w:rPr>
+      </w:pPr>
+      <w:r>
+        <w:rPr>
+          <w:rFonts w:ascii="Georgia" w:hAnsi="Georgia" w:cs="Arial"/>
+          <w:sz w:val="24"/>
+          <w:szCs w:val="24"/>
+        </w:rPr>
+        <w:t>Prints a generic start message</w:t>
+      </w:r>
+    </w:p>
+    <w:p>
+      <w:pPr>
+        <w:rPr>
+          <w:rFonts w:ascii="Georgia" w:hAnsi="Georgia" w:cs="Arial"/>
+          <w:sz w:val="24"/>
+          <w:szCs w:val="24"/>
+        </w:rPr>
+      </w:pPr>
+      <w:r>
+        <w:rPr>
+          <w:rFonts w:ascii="Georgia" w:hAnsi="Georgia" w:cs="Arial"/>
+          <w:sz w:val="24"/>
+          <w:szCs w:val="24"/>
+        </w:rPr>
+        <w:t>Create a child class Car that:</w:t>
+      </w:r>
+    </w:p>
+    <w:p>
+      <w:pPr>
+        <w:numPr>
+          <w:ilvl w:val="0"/>
+          <w:numId w:val="51"/>
+        </w:numPr>
+        <w:rPr>
+          <w:rFonts w:ascii="Georgia" w:hAnsi="Georgia" w:cs="Arial"/>
+          <w:sz w:val="24"/>
+          <w:szCs w:val="24"/>
+        </w:rPr>
+      </w:pPr>
+      <w:r>
+        <w:rPr>
+          <w:rFonts w:ascii="Georgia" w:hAnsi="Georgia" w:cs="Arial"/>
+          <w:sz w:val="24"/>
+          <w:szCs w:val="24"/>
+        </w:rPr>
+        <w:t>Extends Vehicle</w:t>
+      </w:r>
+    </w:p>
+    <w:p>
+      <w:pPr>
+        <w:numPr>
+          <w:ilvl w:val="0"/>
+          <w:numId w:val="51"/>
+        </w:numPr>
+        <w:rPr>
+          <w:rFonts w:ascii="Georgia" w:hAnsi="Georgia" w:cs="Arial"/>
+          <w:sz w:val="24"/>
+          <w:szCs w:val="24"/>
+        </w:rPr>
+      </w:pPr>
+      <w:r>
+        <w:rPr>
+          <w:rFonts w:ascii="Georgia" w:hAnsi="Georgia" w:cs="Arial"/>
+          <w:b/>
+          <w:bCs/>
+          <w:sz w:val="24"/>
+          <w:szCs w:val="24"/>
+        </w:rPr>
+        <w:t xml:space="preserve">Attempts to override </w:t>
+      </w:r>
+      <w:proofErr w:type="gramStart"/>
+      <w:r>
+        <w:rPr>
+          <w:rFonts w:ascii="Georgia" w:hAnsi="Georgia" w:cs="Arial"/>
+          <w:b/>
+          <w:bCs/>
+          <w:sz w:val="24"/>
+          <w:szCs w:val="24"/>
+        </w:rPr>
+        <w:t>start(</w:t>
+      </w:r>
+      <w:proofErr w:type="gramEnd"/>
+      <w:r>
+        <w:rPr>
+          <w:rFonts w:ascii="Georgia" w:hAnsi="Georgia" w:cs="Arial"/>
+          <w:b/>
+          <w:bCs/>
+          <w:sz w:val="24"/>
+          <w:szCs w:val="24"/>
+        </w:rPr>
+        <w:t>)</w:t>
+      </w:r>
+      <w:r>
+        <w:rPr>
+          <w:rFonts w:ascii="Georgia" w:hAnsi="Georgia" w:cs="Arial"/>
+          <w:sz w:val="24"/>
+          <w:szCs w:val="24"/>
+        </w:rPr>
+        <w:t xml:space="preserve"> (keep it commented)</w:t>
+      </w:r>
+    </w:p>
+    <w:p>
+      <w:pPr>
+        <w:numPr>
+          <w:ilvl w:val="0"/>
+          <w:numId w:val="51"/>
+        </w:numPr>
+        <w:rPr>
+          <w:rFonts w:ascii="Georgia" w:hAnsi="Georgia" w:cs="Arial"/>
+          <w:sz w:val="24"/>
+          <w:szCs w:val="24"/>
+        </w:rPr>
+      </w:pPr>
+      <w:r>
+        <w:rPr>
+          <w:rFonts w:ascii="Georgia" w:hAnsi="Georgia" w:cs="Arial"/>
+          <w:sz w:val="24"/>
+          <w:szCs w:val="24"/>
+        </w:rPr>
+        <w:t xml:space="preserve">Adds a new method </w:t>
+      </w:r>
+      <w:proofErr w:type="gramStart"/>
+      <w:r>
+        <w:rPr>
+          <w:rFonts w:ascii="Georgia" w:hAnsi="Georgia" w:cs="Arial"/>
+          <w:sz w:val="24"/>
+          <w:szCs w:val="24"/>
+        </w:rPr>
+        <w:t>drive(</w:t>
+      </w:r>
+      <w:proofErr w:type="gramEnd"/>
+      <w:r>
+        <w:rPr>
+          <w:rFonts w:ascii="Georgia" w:hAnsi="Georgia" w:cs="Arial"/>
+          <w:sz w:val="24"/>
+          <w:szCs w:val="24"/>
+        </w:rPr>
+        <w:t>)</w:t>
+      </w:r>
+    </w:p>
+    <w:p>
+      <w:pPr>
+        <w:rPr>
+          <w:rFonts w:ascii="Georgia" w:hAnsi="Georgia" w:cs="Arial"/>
+          <w:sz w:val="24"/>
+          <w:szCs w:val="24"/>
+        </w:rPr>
+      </w:pPr>
+      <w:r>
+        <w:rPr>
+          <w:rFonts w:ascii="Georgia" w:hAnsi="Georgia" w:cs="Arial"/>
+          <w:sz w:val="24"/>
+          <w:szCs w:val="24"/>
+        </w:rPr>
+        <w:t>Demonstrate:</w:t>
+      </w:r>
+    </w:p>
+    <w:p>
+      <w:pPr>
+        <w:numPr>
+          <w:ilvl w:val="0"/>
+          <w:numId w:val="52"/>
+        </w:numPr>
+        <w:rPr>
+          <w:rFonts w:ascii="Georgia" w:hAnsi="Georgia" w:cs="Arial"/>
+          <w:sz w:val="24"/>
+          <w:szCs w:val="24"/>
+        </w:rPr>
+      </w:pPr>
+      <w:r>
+        <w:rPr>
+          <w:rFonts w:ascii="Georgia" w:hAnsi="Georgia" w:cs="Arial"/>
+          <w:sz w:val="24"/>
+          <w:szCs w:val="24"/>
+        </w:rPr>
+        <w:t>Why final methods cannot be overridden</w:t>
+      </w:r>
+    </w:p>
+    <w:p>
+      <w:pPr>
+        <w:numPr>
+          <w:ilvl w:val="0"/>
+          <w:numId w:val="52"/>
+        </w:numPr>
+        <w:rPr>
+          <w:rFonts w:ascii="Georgia" w:hAnsi="Georgia" w:cs="Arial"/>
+          <w:sz w:val="24"/>
+          <w:szCs w:val="24"/>
+        </w:rPr>
+      </w:pPr>
+      <w:r>
+        <w:rPr>
+          <w:rFonts w:ascii="Georgia" w:hAnsi="Georgia" w:cs="Arial"/>
+          <w:sz w:val="24"/>
+          <w:szCs w:val="24"/>
+        </w:rPr>
+        <w:t>That other methods can still be added in the child</w:t>
+      </w:r>
+    </w:p>
+    <w:p>
+      <w:pPr>
+        <w:rPr>
+          <w:rFonts w:ascii="Georgia" w:hAnsi="Georgia" w:cs="Arial"/>
+          <w:sz w:val="24"/>
+          <w:szCs w:val="24"/>
+        </w:rPr>
+      </w:pPr>
+      <w:r>
+        <w:rPr>
+          <w:rFonts w:ascii="Georgia" w:hAnsi="Georgia" w:cs="Arial"/>
+          <w:sz w:val="24"/>
+          <w:szCs w:val="24"/>
+        </w:rPr>
+        <w:t xml:space="preserve">Print output from main to show valid </w:t>
+      </w:r>
+      <w:proofErr w:type="spellStart"/>
+      <w:r>
+        <w:rPr>
+          <w:rFonts w:ascii="Georgia" w:hAnsi="Georgia" w:cs="Arial"/>
+          <w:sz w:val="24"/>
+          <w:szCs w:val="24"/>
+        </w:rPr>
+        <w:t>behavior</w:t>
+      </w:r>
+      <w:proofErr w:type="spellEnd"/>
+      <w:r>
+        <w:rPr>
+          <w:rFonts w:ascii="Georgia" w:hAnsi="Georgia" w:cs="Arial"/>
+          <w:sz w:val="24"/>
+          <w:szCs w:val="24"/>
+        </w:rPr>
+        <w:t>.</w:t>
+      </w:r>
+    </w:p>
+    <w:p>
+      <w:pPr>
+        <w:rPr>
+          <w:rFonts w:ascii="Georgia" w:hAnsi="Georgia" w:cs="Arial"/>
+          <w:sz w:val="24"/>
+          <w:szCs w:val="24"/>
+          <w:lang w:val="en-US"/>
+        </w:rPr>
+      </w:pPr>
+    </w:p>
+    <w:p>
+      <w:pPr>
+        <w:rPr>
+          <w:rFonts w:ascii="Georgia" w:hAnsi="Georgia" w:cs="Arial"/>
+          <w:sz w:val="24"/>
+          <w:szCs w:val="24"/>
+          <w:lang w:val="en-US"/>
+        </w:rPr>
+      </w:pPr>
+      <w:r>
+        <w:rPr>
+          <w:rFonts w:ascii="Georgia" w:hAnsi="Georgia" w:cs="Arial"/>
+          <w:sz w:val="24"/>
+          <w:szCs w:val="24"/>
+          <w:lang w:val="en-US"/>
+        </w:rPr>
+        <w:t>Code:</w:t>
+      </w:r>
+    </w:p>
+    <w:p>
+      <w:pPr>
+        <w:pStyle w:val="NoSpacing"/>
+      </w:pPr>
+      <w:r>
+        <w:t>package oops3;</w:t>
+      </w:r>
+    </w:p>
+    <w:p>
+      <w:pPr>
+        <w:pStyle w:val="NoSpacing"/>
+      </w:pPr>
+      <w:r>
+        <w:t xml:space="preserve">class </w:t>
+      </w:r>
+      <w:proofErr w:type="gramStart"/>
+      <w:r>
+        <w:t>Vehicle{</w:t>
+      </w:r>
+      <w:proofErr w:type="gramEnd"/>
+    </w:p>
+    <w:p>
+      <w:pPr>
+        <w:pStyle w:val="NoSpacing"/>
+      </w:pPr>
+      <w:r>
+        <w:tab/>
+      </w:r>
+    </w:p>
+    <w:p>
+      <w:pPr>
+        <w:pStyle w:val="NoSpacing"/>
+      </w:pPr>
+      <w:r>
+        <w:tab/>
+        <w:t xml:space="preserve">final void </w:t>
+      </w:r>
+      <w:proofErr w:type="gramStart"/>
+      <w:r>
+        <w:t>start(</w:t>
+      </w:r>
+      <w:proofErr w:type="gramEnd"/>
+      <w:r>
+        <w:t>) {</w:t>
+      </w:r>
+    </w:p>
+    <w:p>
+      <w:pPr>
+        <w:pStyle w:val="NoSpacing"/>
+      </w:pPr>
+      <w:r>
+        <w:tab/>
+      </w:r>
+      <w:r>
+        <w:tab/>
+      </w:r>
+      <w:proofErr w:type="spellStart"/>
+      <w:r>
+        <w:t>System.out.println</w:t>
+      </w:r>
+      <w:proofErr w:type="spellEnd"/>
+      <w:r>
+        <w:t xml:space="preserve">("Vehicle </w:t>
+      </w:r>
+      <w:proofErr w:type="gramStart"/>
+      <w:r>
+        <w:t>Start !</w:t>
+      </w:r>
+      <w:proofErr w:type="gramEnd"/>
+      <w:r>
+        <w:t>");</w:t>
+      </w:r>
+    </w:p>
+    <w:p>
+      <w:pPr>
+        <w:pStyle w:val="NoSpacing"/>
+      </w:pPr>
+      <w:r>
+        <w:lastRenderedPageBreak/>
+        <w:tab/>
+      </w:r>
+      <w:r>
+        <w:t>}</w:t>
+      </w:r>
+    </w:p>
+    <w:p>
+      <w:pPr>
+        <w:pStyle w:val="NoSpacing"/>
+      </w:pPr>
+      <w:r>
+        <w:t>}</w:t>
+      </w:r>
+    </w:p>
+    <w:p>
+      <w:pPr>
+        <w:pStyle w:val="NoSpacing"/>
+      </w:pPr>
+      <w:r>
+        <w:t xml:space="preserve">class Car extends </w:t>
+      </w:r>
+      <w:proofErr w:type="gramStart"/>
+      <w:r>
+        <w:t>Vehicle{</w:t>
+      </w:r>
+      <w:proofErr w:type="gramEnd"/>
+    </w:p>
+    <w:p>
+      <w:pPr>
+        <w:pStyle w:val="NoSpacing"/>
+      </w:pPr>
+      <w:r>
+        <w:tab/>
+      </w:r>
+    </w:p>
+    <w:p>
+      <w:pPr>
+        <w:pStyle w:val="NoSpacing"/>
+      </w:pPr>
+      <w:r>
+        <w:t>//</w:t>
+      </w:r>
+      <w:r>
+        <w:tab/>
+        <w:t xml:space="preserve">@Override </w:t>
+      </w:r>
+    </w:p>
+    <w:p>
+      <w:pPr>
+        <w:pStyle w:val="NoSpacing"/>
+      </w:pPr>
+      <w:r>
+        <w:t>//</w:t>
+      </w:r>
+      <w:r>
+        <w:tab/>
+        <w:t xml:space="preserve">final void </w:t>
+      </w:r>
+      <w:proofErr w:type="gramStart"/>
+      <w:r>
+        <w:t>start(</w:t>
+      </w:r>
+      <w:proofErr w:type="gramEnd"/>
+      <w:r>
+        <w:t>) {</w:t>
+      </w:r>
+    </w:p>
+    <w:p>
+      <w:pPr>
+        <w:pStyle w:val="NoSpacing"/>
+      </w:pPr>
+      <w:r>
+        <w:t>//</w:t>
+      </w:r>
+      <w:r>
+        <w:tab/>
+      </w:r>
+      <w:r>
+        <w:tab/>
+      </w:r>
+      <w:proofErr w:type="spellStart"/>
+      <w:proofErr w:type="gramStart"/>
+      <w:r>
+        <w:t>super.start</w:t>
+      </w:r>
+      <w:proofErr w:type="spellEnd"/>
+      <w:proofErr w:type="gramEnd"/>
+      <w:r>
+        <w:t>();</w:t>
+      </w:r>
+    </w:p>
+    <w:p>
+      <w:pPr>
+        <w:pStyle w:val="NoSpacing"/>
+      </w:pPr>
+      <w:r>
+        <w:t>//</w:t>
+      </w:r>
+      <w:r>
+        <w:tab/>
+        <w:t>}</w:t>
+      </w:r>
+    </w:p>
+    <w:p>
+      <w:pPr>
+        <w:pStyle w:val="NoSpacing"/>
+      </w:pPr>
+      <w:r>
+        <w:tab/>
+      </w:r>
+    </w:p>
+    <w:p>
+      <w:pPr>
+        <w:pStyle w:val="NoSpacing"/>
+      </w:pPr>
+      <w:r>
+        <w:tab/>
+        <w:t xml:space="preserve">final void </w:t>
+      </w:r>
+      <w:proofErr w:type="gramStart"/>
+      <w:r>
+        <w:t>drive(</w:t>
+      </w:r>
+      <w:proofErr w:type="gramEnd"/>
+      <w:r>
+        <w:t>) {</w:t>
+      </w:r>
+    </w:p>
+    <w:p>
+      <w:pPr>
+        <w:pStyle w:val="NoSpacing"/>
+      </w:pPr>
+      <w:r>
+        <w:tab/>
+      </w:r>
+      <w:r>
+        <w:tab/>
+      </w:r>
+      <w:proofErr w:type="spellStart"/>
+      <w:r>
+        <w:t>System.out.println</w:t>
+      </w:r>
+      <w:proofErr w:type="spellEnd"/>
+      <w:r>
+        <w:t>("Car is driving ");</w:t>
+      </w:r>
+    </w:p>
+    <w:p>
+      <w:pPr>
+        <w:pStyle w:val="NoSpacing"/>
+      </w:pPr>
+      <w:r>
+        <w:tab/>
+        <w:t>}</w:t>
+      </w:r>
+      <w:r>
+        <w:tab/>
+      </w:r>
+    </w:p>
+    <w:p>
+      <w:pPr>
+        <w:pStyle w:val="NoSpacing"/>
+      </w:pPr>
+      <w:r>
+        <w:t>}</w:t>
+      </w:r>
+    </w:p>
+    <w:p>
+      <w:pPr>
+        <w:pStyle w:val="NoSpacing"/>
+      </w:pPr>
+    </w:p>
+    <w:p>
+      <w:pPr>
+        <w:pStyle w:val="NoSpacing"/>
+      </w:pPr>
+      <w:r>
+        <w:t xml:space="preserve">public class </w:t>
+      </w:r>
+      <w:proofErr w:type="spellStart"/>
+      <w:r>
+        <w:t>FinalMethodDemo</w:t>
+      </w:r>
+      <w:proofErr w:type="spellEnd"/>
+      <w:r>
+        <w:t xml:space="preserve"> {</w:t>
+      </w:r>
+    </w:p>
+    <w:p>
+      <w:pPr>
+        <w:pStyle w:val="NoSpacing"/>
+      </w:pPr>
+      <w:r>
+        <w:tab/>
+        <w:t xml:space="preserve">public static void </w:t>
+      </w:r>
+      <w:proofErr w:type="gramStart"/>
+      <w:r>
+        <w:t>main(String[</w:t>
+      </w:r>
+      <w:proofErr w:type="gramEnd"/>
+      <w:r>
+        <w:t xml:space="preserve">] </w:t>
+      </w:r>
+      <w:proofErr w:type="spellStart"/>
+      <w:r>
+        <w:t>args</w:t>
+      </w:r>
+      <w:proofErr w:type="spellEnd"/>
+      <w:r>
+        <w:t>) {</w:t>
+      </w:r>
+    </w:p>
+    <w:p>
+      <w:pPr>
+        <w:pStyle w:val="NoSpacing"/>
+      </w:pPr>
+      <w:r>
+        <w:tab/>
+      </w:r>
+      <w:r>
+        <w:tab/>
+      </w:r>
+    </w:p>
+    <w:p>
+      <w:pPr>
+        <w:pStyle w:val="NoSpacing"/>
+      </w:pPr>
+      <w:r>
+        <w:tab/>
+      </w:r>
+      <w:r>
+        <w:tab/>
+        <w:t xml:space="preserve">/* Once the method is final it becomes </w:t>
+      </w:r>
+      <w:proofErr w:type="gramStart"/>
+      <w:r>
+        <w:t>immutable</w:t>
+      </w:r>
+      <w:r>
+        <w:t xml:space="preserve"> ,</w:t>
+      </w:r>
+      <w:proofErr w:type="gramEnd"/>
+      <w:r>
+        <w:t xml:space="preserve"> even though </w:t>
+      </w:r>
+    </w:p>
+    <w:p>
+      <w:pPr>
+        <w:pStyle w:val="NoSpacing"/>
+      </w:pPr>
+      <w:r>
+        <w:tab/>
+      </w:r>
+      <w:r>
+        <w:tab/>
+        <w:t xml:space="preserve">Inherits the member of parent class it </w:t>
+      </w:r>
+      <w:proofErr w:type="spellStart"/>
+      <w:r>
+        <w:t>can not</w:t>
+      </w:r>
+      <w:proofErr w:type="spellEnd"/>
+      <w:r>
+        <w:t xml:space="preserve"> override an immutable method</w:t>
+      </w:r>
+    </w:p>
+    <w:p>
+      <w:pPr>
+        <w:pStyle w:val="NoSpacing"/>
+      </w:pPr>
+      <w:r>
+        <w:tab/>
+      </w:r>
+      <w:r>
+        <w:tab/>
+        <w:t xml:space="preserve">hence the data stays consistent as intended to be </w:t>
+      </w:r>
+    </w:p>
+    <w:p>
+      <w:pPr>
+        <w:pStyle w:val="NoSpacing"/>
+      </w:pPr>
+      <w:r>
+        <w:tab/>
+      </w:r>
+      <w:r>
+        <w:tab/>
+        <w:t>*/</w:t>
+      </w:r>
+    </w:p>
+    <w:p>
+      <w:pPr>
+        <w:pStyle w:val="NoSpacing"/>
+      </w:pPr>
+      <w:r>
+        <w:tab/>
+      </w:r>
+      <w:r>
+        <w:tab/>
+        <w:t xml:space="preserve">Vehicle v1 = new </w:t>
+      </w:r>
+      <w:proofErr w:type="gramStart"/>
+      <w:r>
+        <w:t>Vehicle(</w:t>
+      </w:r>
+      <w:proofErr w:type="gramEnd"/>
+      <w:r>
+        <w:t>);</w:t>
+      </w:r>
+    </w:p>
+    <w:p>
+      <w:pPr>
+        <w:pStyle w:val="NoSpacing"/>
+      </w:pPr>
+      <w:r>
+        <w:tab/>
+      </w:r>
+      <w:r>
+        <w:tab/>
+        <w:t>v</w:t>
+      </w:r>
+      <w:proofErr w:type="gramStart"/>
+      <w:r>
+        <w:t>1.start</w:t>
+      </w:r>
+      <w:proofErr w:type="gramEnd"/>
+      <w:r>
+        <w:t>();</w:t>
+      </w:r>
+    </w:p>
+    <w:p>
+      <w:pPr>
+        <w:pStyle w:val="NoSpacing"/>
+      </w:pPr>
+      <w:r>
+        <w:tab/>
+      </w:r>
+      <w:r>
+        <w:tab/>
+      </w:r>
+    </w:p>
+    <w:p>
+      <w:pPr>
+        <w:pStyle w:val="NoSpacing"/>
+      </w:pPr>
+      <w:r>
+        <w:tab/>
+      </w:r>
+      <w:r>
+        <w:tab/>
+        <w:t xml:space="preserve">Car c1 = new </w:t>
+      </w:r>
+      <w:proofErr w:type="gramStart"/>
+      <w:r>
+        <w:t>Car(</w:t>
+      </w:r>
+      <w:proofErr w:type="gramEnd"/>
+      <w:r>
+        <w:t>);</w:t>
+      </w:r>
+    </w:p>
+    <w:p>
+      <w:pPr>
+        <w:pStyle w:val="NoSpacing"/>
+      </w:pPr>
+      <w:r>
+        <w:tab/>
+      </w:r>
+      <w:r>
+        <w:tab/>
+      </w:r>
+    </w:p>
+    <w:p>
+      <w:pPr>
+        <w:pStyle w:val="NoSpacing"/>
+      </w:pPr>
+      <w:r>
+        <w:tab/>
+      </w:r>
+      <w:r>
+        <w:tab/>
+        <w:t>c</w:t>
+      </w:r>
+      <w:proofErr w:type="gramStart"/>
+      <w:r>
+        <w:t>1.drive</w:t>
+      </w:r>
+      <w:proofErr w:type="gramEnd"/>
+      <w:r>
+        <w:t>();</w:t>
+      </w:r>
+    </w:p>
+    <w:p>
+      <w:pPr>
+        <w:pStyle w:val="NoSpacing"/>
+      </w:pPr>
+      <w:r>
+        <w:tab/>
+      </w:r>
+      <w:r>
+        <w:tab/>
+      </w:r>
+    </w:p>
+    <w:p>
+      <w:pPr>
+        <w:pStyle w:val="NoSpacing"/>
+      </w:pPr>
+      <w:r>
+        <w:tab/>
+        <w:t>}</w:t>
+      </w:r>
+    </w:p>
+    <w:p>
+      <w:pPr>
+        <w:pStyle w:val="NoSpacing"/>
+      </w:pPr>
+      <w:r>
+        <w:t>}</w:t>
+      </w:r>
+    </w:p>
+    <w:p>
+      <w:pPr>
+        <w:rPr>
+          <w:rFonts w:ascii="Georgia" w:hAnsi="Georgia" w:cs="Arial"/>
+          <w:sz w:val="24"/>
+          <w:szCs w:val="24"/>
+          <w:lang w:val="en-US"/>
+        </w:rPr>
+      </w:pPr>
+    </w:p>
+    <w:p>
+      <w:pPr>
+        <w:rPr>
+          <w:rFonts w:ascii="Georgia" w:hAnsi="Georgia" w:cs="Arial"/>
+          <w:b/>
+          <w:bCs/>
+          <w:sz w:val="24"/>
+          <w:szCs w:val="24"/>
+        </w:rPr>
+      </w:pPr>
+      <w:r>
+        <w:rPr>
+          <w:rFonts w:ascii="Georgia" w:hAnsi="Georgia" w:cs="Arial"/>
+          <w:b/>
+          <w:bCs/>
+          <w:sz w:val="24"/>
+          <w:szCs w:val="24"/>
+        </w:rPr>
+        <w:t xml:space="preserve">Program 6 (Polymorphism Trap · Interview </w:t>
+      </w:r>
+      <w:proofErr w:type="spellStart"/>
+      <w:r>
+        <w:rPr>
+          <w:rFonts w:ascii="Georgia" w:hAnsi="Georgia" w:cs="Arial"/>
+          <w:b/>
+          <w:bCs/>
+          <w:sz w:val="24"/>
+          <w:szCs w:val="24"/>
+        </w:rPr>
+        <w:t>Favorite</w:t>
+      </w:r>
+      <w:proofErr w:type="spellEnd"/>
+      <w:r>
+        <w:rPr>
+          <w:rFonts w:ascii="Georgia" w:hAnsi="Georgia" w:cs="Arial"/>
+          <w:b/>
+          <w:bCs/>
+          <w:sz w:val="24"/>
+          <w:szCs w:val="24"/>
+        </w:rPr>
+        <w:t>)</w:t>
+      </w:r>
+    </w:p>
+    <w:p>
+      <w:pPr>
+        <w:rPr>
+          <w:rFonts w:ascii="Georgia" w:hAnsi="Georgia" w:cs="Arial"/>
+          <w:sz w:val="24"/>
+          <w:szCs w:val="24"/>
+        </w:rPr>
+      </w:pPr>
+      <w:r>
+        <w:rPr>
+          <w:rFonts w:ascii="Georgia" w:hAnsi="Georgia" w:cs="Arial"/>
+          <w:b/>
+          <w:bCs/>
+          <w:sz w:val="24"/>
+          <w:szCs w:val="24"/>
+        </w:rPr>
+        <w:t>Question:</w:t>
+      </w:r>
+      <w:r>
+        <w:rPr>
+          <w:rFonts w:ascii="Georgia" w:hAnsi="Georgia" w:cs="Arial"/>
+          <w:sz w:val="24"/>
+          <w:szCs w:val="24"/>
+        </w:rPr>
+        <w:br/>
+        <w:t>Consider the following code:</w:t>
+      </w:r>
+    </w:p>
+    <w:p>
+      <w:pPr>
+        <w:rPr>
+          <w:rFonts w:ascii="Georgia" w:hAnsi="Georgia" w:cs="Arial"/>
+          <w:sz w:val="24"/>
+          <w:szCs w:val="24"/>
+        </w:rPr>
+      </w:pPr>
+      <w:r>
+        <w:rPr>
+          <w:rFonts w:ascii="Georgia" w:hAnsi="Georgia" w:cs="Arial"/>
+          <w:sz w:val="24"/>
+          <w:szCs w:val="24"/>
+        </w:rPr>
+        <w:t>class A {</w:t>
+      </w:r>
+    </w:p>
+    <w:p>
+      <w:pPr>
+        <w:rPr>
+          <w:rFonts w:ascii="Georgia" w:hAnsi="Georgia" w:cs="Arial"/>
+          <w:sz w:val="24"/>
+          <w:szCs w:val="24"/>
+        </w:rPr>
+      </w:pPr>
+      <w:r>
+        <w:rPr>
+          <w:rFonts w:ascii="Georgia" w:hAnsi="Georgia" w:cs="Arial"/>
+          <w:sz w:val="24"/>
+          <w:szCs w:val="24"/>
+        </w:rPr>
+        <w:t xml:space="preserve">    void </w:t>
+      </w:r>
+      <w:proofErr w:type="gramStart"/>
+      <w:r>
+        <w:rPr>
+          <w:rFonts w:ascii="Georgia" w:hAnsi="Georgia" w:cs="Arial"/>
+          <w:sz w:val="24"/>
+          <w:szCs w:val="24"/>
+        </w:rPr>
+        <w:t>show(</w:t>
+      </w:r>
+      <w:proofErr w:type="gramEnd"/>
+      <w:r>
+        <w:rPr>
+          <w:rFonts w:ascii="Georgia" w:hAnsi="Georgia" w:cs="Arial"/>
+          <w:sz w:val="24"/>
+          <w:szCs w:val="24"/>
+        </w:rPr>
+        <w:t>) {</w:t>
+      </w:r>
+    </w:p>
+    <w:p>
+      <w:pPr>
+        <w:rPr>
+          <w:rFonts w:ascii="Georgia" w:hAnsi="Georgia" w:cs="Arial"/>
+          <w:sz w:val="24"/>
+          <w:szCs w:val="24"/>
+        </w:rPr>
+      </w:pPr>
+      <w:r>
+        <w:rPr>
+          <w:rFonts w:ascii="Georgia" w:hAnsi="Georgia" w:cs="Arial"/>
+          <w:sz w:val="24"/>
+          <w:szCs w:val="24"/>
+        </w:rPr>
+        <w:t xml:space="preserve">        </w:t>
+      </w:r>
+      <w:proofErr w:type="spellStart"/>
+      <w:r>
+        <w:rPr>
+          <w:rFonts w:ascii="Georgia" w:hAnsi="Georgia" w:cs="Arial"/>
+          <w:sz w:val="24"/>
+          <w:szCs w:val="24"/>
+        </w:rPr>
+        <w:t>System.out.println</w:t>
+      </w:r>
+      <w:proofErr w:type="spellEnd"/>
+      <w:r>
+        <w:rPr>
+          <w:rFonts w:ascii="Georgia" w:hAnsi="Georgia" w:cs="Arial"/>
+          <w:sz w:val="24"/>
+          <w:szCs w:val="24"/>
+        </w:rPr>
+        <w:t>("A show");</w:t>
+      </w:r>
+    </w:p>
+    <w:p>
+      <w:pPr>
+        <w:rPr>
+          <w:rFonts w:ascii="Georgia" w:hAnsi="Georgia" w:cs="Arial"/>
+          <w:sz w:val="24"/>
+          <w:szCs w:val="24"/>
+        </w:rPr>
+      </w:pPr>
+      <w:r>
+        <w:rPr>
+          <w:rFonts w:ascii="Georgia" w:hAnsi="Georgia" w:cs="Arial"/>
+          <w:sz w:val="24"/>
+          <w:szCs w:val="24"/>
+        </w:rPr>
+        <w:t xml:space="preserve">    }</w:t>
+      </w:r>
+    </w:p>
+    <w:p>
+      <w:pPr>
+        <w:rPr>
+          <w:rFonts w:ascii="Georgia" w:hAnsi="Georgia" w:cs="Arial"/>
+          <w:sz w:val="24"/>
+          <w:szCs w:val="24"/>
+        </w:rPr>
+      </w:pPr>
+      <w:r>
+        <w:rPr>
+          <w:rFonts w:ascii="Georgia" w:hAnsi="Georgia" w:cs="Arial"/>
+          <w:sz w:val="24"/>
+          <w:szCs w:val="24"/>
+        </w:rPr>
+        <w:t>}</w:t>
+      </w:r>
+    </w:p>
+    <w:p>
+      <w:pPr>
+        <w:rPr>
+          <w:rFonts w:ascii="Georgia" w:hAnsi="Georgia" w:cs="Arial"/>
+          <w:sz w:val="24"/>
+          <w:szCs w:val="24"/>
+        </w:rPr>
+      </w:pPr>
+    </w:p>
+    <w:p>
+      <w:pPr>
+        <w:rPr>
+          <w:rFonts w:ascii="Georgia" w:hAnsi="Georgia" w:cs="Arial"/>
+          <w:sz w:val="24"/>
+          <w:szCs w:val="24"/>
+        </w:rPr>
+      </w:pPr>
+      <w:r>
+        <w:rPr>
+          <w:rFonts w:ascii="Georgia" w:hAnsi="Georgia" w:cs="Arial"/>
+          <w:sz w:val="24"/>
+          <w:szCs w:val="24"/>
+        </w:rPr>
+        <w:t>class B extends A {</w:t>
+      </w:r>
+    </w:p>
+    <w:p>
+      <w:pPr>
+        <w:rPr>
+          <w:rFonts w:ascii="Georgia" w:hAnsi="Georgia" w:cs="Arial"/>
+          <w:sz w:val="24"/>
+          <w:szCs w:val="24"/>
+        </w:rPr>
+      </w:pPr>
+      <w:r>
+        <w:rPr>
+          <w:rFonts w:ascii="Georgia" w:hAnsi="Georgia" w:cs="Arial"/>
+          <w:sz w:val="24"/>
+          <w:szCs w:val="24"/>
+        </w:rPr>
+        <w:t xml:space="preserve">    void </w:t>
+      </w:r>
+      <w:proofErr w:type="gramStart"/>
+      <w:r>
+        <w:rPr>
+          <w:rFonts w:ascii="Georgia" w:hAnsi="Georgia" w:cs="Arial"/>
+          <w:sz w:val="24"/>
+          <w:szCs w:val="24"/>
+        </w:rPr>
+        <w:t>show(</w:t>
+      </w:r>
+      <w:proofErr w:type="gramEnd"/>
+      <w:r>
+        <w:rPr>
+          <w:rFonts w:ascii="Georgia" w:hAnsi="Georgia" w:cs="Arial"/>
+          <w:sz w:val="24"/>
+          <w:szCs w:val="24"/>
+        </w:rPr>
+        <w:t>) {</w:t>
+      </w:r>
+    </w:p>
+    <w:p>
+      <w:pPr>
+        <w:rPr>
+          <w:rFonts w:ascii="Georgia" w:hAnsi="Georgia" w:cs="Arial"/>
+          <w:sz w:val="24"/>
+          <w:szCs w:val="24"/>
+        </w:rPr>
+      </w:pPr>
+      <w:r>
+        <w:rPr>
+          <w:rFonts w:ascii="Georgia" w:hAnsi="Georgia" w:cs="Arial"/>
+          <w:sz w:val="24"/>
+          <w:szCs w:val="24"/>
+        </w:rPr>
+        <w:t xml:space="preserve">        </w:t>
+      </w:r>
+      <w:proofErr w:type="spellStart"/>
+      <w:r>
+        <w:rPr>
+          <w:rFonts w:ascii="Georgia" w:hAnsi="Georgia" w:cs="Arial"/>
+          <w:sz w:val="24"/>
+          <w:szCs w:val="24"/>
+        </w:rPr>
+        <w:t>System.out.println</w:t>
+      </w:r>
+      <w:proofErr w:type="spellEnd"/>
+      <w:r>
+        <w:rPr>
+          <w:rFonts w:ascii="Georgia" w:hAnsi="Georgia" w:cs="Arial"/>
+          <w:sz w:val="24"/>
+          <w:szCs w:val="24"/>
+        </w:rPr>
+        <w:t>("B show");</w:t>
+      </w:r>
+    </w:p>
+    <w:p>
+      <w:pPr>
+        <w:rPr>
+          <w:rFonts w:ascii="Georgia" w:hAnsi="Georgia" w:cs="Arial"/>
+          <w:sz w:val="24"/>
+          <w:szCs w:val="24"/>
+        </w:rPr>
+      </w:pPr>
+      <w:r>
+        <w:rPr>
+          <w:rFonts w:ascii="Georgia" w:hAnsi="Georgia" w:cs="Arial"/>
+          <w:sz w:val="24"/>
+          <w:szCs w:val="24"/>
+        </w:rPr>
+        <w:t xml:space="preserve">    }</w:t>
+      </w:r>
+    </w:p>
+    <w:p>
+      <w:pPr>
+        <w:rPr>
+          <w:rFonts w:ascii="Georgia" w:hAnsi="Georgia" w:cs="Arial"/>
+          <w:sz w:val="24"/>
+          <w:szCs w:val="24"/>
+        </w:rPr>
+      </w:pPr>
+      <w:r>
+        <w:rPr>
+          <w:rFonts w:ascii="Georgia" w:hAnsi="Georgia" w:cs="Arial"/>
+          <w:sz w:val="24"/>
+          <w:szCs w:val="24"/>
+        </w:rPr>
+        <w:t>}</w:t>
+      </w:r>
+    </w:p>
+    <w:p>
+      <w:pPr>
+        <w:rPr>
+          <w:rFonts w:ascii="Georgia" w:hAnsi="Georgia" w:cs="Arial"/>
+          <w:sz w:val="24"/>
+          <w:szCs w:val="24"/>
+        </w:rPr>
+      </w:pPr>
+      <w:r>
+        <w:rPr>
+          <w:rFonts w:ascii="Georgia" w:hAnsi="Georgia" w:cs="Arial"/>
+          <w:sz w:val="24"/>
+          <w:szCs w:val="24"/>
+        </w:rPr>
+        <w:t>In the main method:</w:t>
+      </w:r>
+    </w:p>
+    <w:p>
+      <w:pPr>
+        <w:rPr>
+          <w:rFonts w:ascii="Georgia" w:hAnsi="Georgia" w:cs="Arial"/>
+          <w:sz w:val="24"/>
+          <w:szCs w:val="24"/>
+        </w:rPr>
+      </w:pPr>
+      <w:proofErr w:type="gramStart"/>
+      <w:r>
+        <w:rPr>
+          <w:rFonts w:ascii="Georgia" w:hAnsi="Georgia" w:cs="Arial"/>
+          <w:sz w:val="24"/>
+          <w:szCs w:val="24"/>
+        </w:rPr>
+        <w:lastRenderedPageBreak/>
+        <w:t>A</w:t>
+      </w:r>
+      <w:proofErr w:type="gramEnd"/>
+      <w:r>
+        <w:rPr>
+          <w:rFonts w:ascii="Georgia" w:hAnsi="Georgia" w:cs="Arial"/>
+          <w:sz w:val="24"/>
+          <w:szCs w:val="24"/>
+        </w:rPr>
+        <w:t xml:space="preserve"> </w:t>
+      </w:r>
+      <w:proofErr w:type="spellStart"/>
+      <w:r>
+        <w:rPr>
+          <w:rFonts w:ascii="Georgia" w:hAnsi="Georgia" w:cs="Arial"/>
+          <w:sz w:val="24"/>
+          <w:szCs w:val="24"/>
+        </w:rPr>
+        <w:t>obj</w:t>
+      </w:r>
+      <w:proofErr w:type="spellEnd"/>
+      <w:r>
+        <w:rPr>
+          <w:rFonts w:ascii="Georgia" w:hAnsi="Georgia" w:cs="Arial"/>
+          <w:sz w:val="24"/>
+          <w:szCs w:val="24"/>
+        </w:rPr>
+        <w:t xml:space="preserve"> = new </w:t>
+      </w:r>
+      <w:proofErr w:type="gramStart"/>
+      <w:r>
+        <w:rPr>
+          <w:rFonts w:ascii="Georgia" w:hAnsi="Georgia" w:cs="Arial"/>
+          <w:sz w:val="24"/>
+          <w:szCs w:val="24"/>
+        </w:rPr>
+        <w:t>B(</w:t>
+      </w:r>
+      <w:proofErr w:type="gramEnd"/>
+      <w:r>
+        <w:rPr>
+          <w:rFonts w:ascii="Georgia" w:hAnsi="Georgia" w:cs="Arial"/>
+          <w:sz w:val="24"/>
+          <w:szCs w:val="24"/>
+        </w:rPr>
+        <w:t>);</w:t>
+      </w:r>
+    </w:p>
+    <w:p>
+      <w:pPr>
+        <w:rPr>
+          <w:rFonts w:ascii="Georgia" w:hAnsi="Georgia" w:cs="Arial"/>
+          <w:sz w:val="24"/>
+          <w:szCs w:val="24"/>
+        </w:rPr>
+      </w:pPr>
+      <w:proofErr w:type="spellStart"/>
+      <w:proofErr w:type="gramStart"/>
+      <w:r>
+        <w:rPr>
+          <w:rFonts w:ascii="Georgia" w:hAnsi="Georgia" w:cs="Arial"/>
+          <w:sz w:val="24"/>
+          <w:szCs w:val="24"/>
+        </w:rPr>
+        <w:t>obj.show</w:t>
+      </w:r>
+      <w:proofErr w:type="spellEnd"/>
+      <w:proofErr w:type="gramEnd"/>
+      <w:r>
+        <w:rPr>
+          <w:rFonts w:ascii="Georgia" w:hAnsi="Georgia" w:cs="Arial"/>
+          <w:sz w:val="24"/>
+          <w:szCs w:val="24"/>
+        </w:rPr>
+        <w:t>();</w:t>
+      </w:r>
+    </w:p>
+    <w:p>
+      <w:pPr>
+        <w:rPr>
+          <w:rFonts w:ascii="Georgia" w:hAnsi="Georgia" w:cs="Arial"/>
+          <w:sz w:val="24"/>
+          <w:szCs w:val="24"/>
+        </w:rPr>
+      </w:pPr>
+      <w:r>
+        <w:rPr>
+          <w:rFonts w:ascii="Georgia" w:hAnsi="Georgia" w:cs="Arial"/>
+          <w:b/>
+          <w:bCs/>
+          <w:sz w:val="24"/>
+          <w:szCs w:val="24"/>
+        </w:rPr>
+        <w:t>Tasks:</w:t>
+      </w:r>
+    </w:p>
+    <w:p>
+      <w:pPr>
+        <w:numPr>
+          <w:ilvl w:val="0"/>
+          <w:numId w:val="53"/>
+        </w:numPr>
+        <w:rPr>
+          <w:rFonts w:ascii="Georgia" w:hAnsi="Georgia" w:cs="Arial"/>
+          <w:sz w:val="24"/>
+          <w:szCs w:val="24"/>
+        </w:rPr>
+      </w:pPr>
+      <w:r>
+        <w:rPr>
+          <w:rFonts w:ascii="Georgia" w:hAnsi="Georgia" w:cs="Arial"/>
+          <w:sz w:val="24"/>
+          <w:szCs w:val="24"/>
+        </w:rPr>
+        <w:t>Write the complete runnable code (include main)</w:t>
+      </w:r>
+    </w:p>
+    <w:p>
+      <w:pPr>
+        <w:numPr>
+          <w:ilvl w:val="0"/>
+          <w:numId w:val="53"/>
+        </w:numPr>
+        <w:rPr>
+          <w:rFonts w:ascii="Georgia" w:hAnsi="Georgia" w:cs="Arial"/>
+          <w:sz w:val="24"/>
+          <w:szCs w:val="24"/>
+        </w:rPr>
+      </w:pPr>
+      <w:r>
+        <w:rPr>
+          <w:rFonts w:ascii="Georgia" w:hAnsi="Georgia" w:cs="Arial"/>
+          <w:sz w:val="24"/>
+          <w:szCs w:val="24"/>
+        </w:rPr>
+        <w:t>Predict the output</w:t>
+      </w:r>
+    </w:p>
+    <w:p>
+      <w:pPr>
+        <w:numPr>
+          <w:ilvl w:val="0"/>
+          <w:numId w:val="53"/>
+        </w:numPr>
+        <w:rPr>
+          <w:rFonts w:ascii="Georgia" w:hAnsi="Georgia" w:cs="Arial"/>
+          <w:sz w:val="24"/>
+          <w:szCs w:val="24"/>
+        </w:rPr>
+      </w:pPr>
+      <w:r>
+        <w:rPr>
+          <w:rFonts w:ascii="Georgia" w:hAnsi="Georgia" w:cs="Arial"/>
+          <w:sz w:val="24"/>
+          <w:szCs w:val="24"/>
+        </w:rPr>
+        <w:t xml:space="preserve">Explain </w:t>
+      </w:r>
+      <w:r>
+        <w:rPr>
+          <w:rFonts w:ascii="Georgia" w:hAnsi="Georgia" w:cs="Arial"/>
+          <w:b/>
+          <w:bCs/>
+          <w:sz w:val="24"/>
+          <w:szCs w:val="24"/>
+        </w:rPr>
+        <w:t>why</w:t>
+      </w:r>
+      <w:r>
+        <w:rPr>
+          <w:rFonts w:ascii="Georgia" w:hAnsi="Georgia" w:cs="Arial"/>
+          <w:sz w:val="24"/>
+          <w:szCs w:val="24"/>
+        </w:rPr>
+        <w:t xml:space="preserve"> that output occurs</w:t>
+      </w:r>
+    </w:p>
+    <w:p>
+      <w:pPr>
+        <w:rPr>
+          <w:rFonts w:ascii="Georgia" w:hAnsi="Georgia" w:cs="Arial"/>
+          <w:sz w:val="24"/>
+          <w:szCs w:val="24"/>
+        </w:rPr>
+      </w:pPr>
+      <w:r>
+        <w:rPr>
+          <w:rFonts w:ascii="Georgia" w:hAnsi="Georgia" w:cs="Arial"/>
+          <w:b/>
+          <w:bCs/>
+          <w:sz w:val="24"/>
+          <w:szCs w:val="24"/>
+        </w:rPr>
+        <w:t>Constraints:</w:t>
+      </w:r>
+    </w:p>
+    <w:p>
+      <w:pPr>
+        <w:numPr>
+          <w:ilvl w:val="0"/>
+          <w:numId w:val="54"/>
+        </w:numPr>
+        <w:rPr>
+          <w:rFonts w:ascii="Georgia" w:hAnsi="Georgia" w:cs="Arial"/>
+          <w:sz w:val="24"/>
+          <w:szCs w:val="24"/>
+        </w:rPr>
+      </w:pPr>
+      <w:r>
+        <w:rPr>
+          <w:rFonts w:ascii="Georgia" w:hAnsi="Georgia" w:cs="Arial"/>
+          <w:sz w:val="24"/>
+          <w:szCs w:val="24"/>
+        </w:rPr>
+        <w:t xml:space="preserve">No </w:t>
+      </w:r>
+      <w:proofErr w:type="spellStart"/>
+      <w:r>
+        <w:rPr>
+          <w:rFonts w:ascii="Georgia" w:hAnsi="Georgia" w:cs="Arial"/>
+          <w:sz w:val="24"/>
+          <w:szCs w:val="24"/>
+        </w:rPr>
+        <w:t>instanceof</w:t>
+      </w:r>
+      <w:proofErr w:type="spellEnd"/>
+    </w:p>
+    <w:p>
+      <w:pPr>
+        <w:numPr>
+          <w:ilvl w:val="0"/>
+          <w:numId w:val="54"/>
+        </w:numPr>
+        <w:rPr>
+          <w:rFonts w:ascii="Georgia" w:hAnsi="Georgia" w:cs="Arial"/>
+          <w:sz w:val="24"/>
+          <w:szCs w:val="24"/>
+        </w:rPr>
+      </w:pPr>
+      <w:r>
+        <w:rPr>
+          <w:rFonts w:ascii="Georgia" w:hAnsi="Georgia" w:cs="Arial"/>
+          <w:sz w:val="24"/>
+          <w:szCs w:val="24"/>
+        </w:rPr>
+        <w:t>No casting</w:t>
+      </w:r>
+    </w:p>
+    <w:p>
+      <w:pPr>
+        <w:numPr>
+          <w:ilvl w:val="0"/>
+          <w:numId w:val="54"/>
+        </w:numPr>
+        <w:rPr>
+          <w:rFonts w:ascii="Georgia" w:hAnsi="Georgia" w:cs="Arial"/>
+          <w:sz w:val="24"/>
+          <w:szCs w:val="24"/>
+        </w:rPr>
+      </w:pPr>
+      <w:r>
+        <w:rPr>
+          <w:rFonts w:ascii="Georgia" w:hAnsi="Georgia" w:cs="Arial"/>
+          <w:sz w:val="24"/>
+          <w:szCs w:val="24"/>
+        </w:rPr>
+        <w:t xml:space="preserve">Explanation must reference </w:t>
+      </w:r>
+      <w:r>
+        <w:rPr>
+          <w:rFonts w:ascii="Georgia" w:hAnsi="Georgia" w:cs="Arial"/>
+          <w:b/>
+          <w:bCs/>
+          <w:sz w:val="24"/>
+          <w:szCs w:val="24"/>
+        </w:rPr>
+        <w:t>compile-time vs runtime binding</w:t>
+      </w:r>
+    </w:p>
+    <w:p>
+      <w:pPr>
+        <w:rPr>
+          <w:rFonts w:ascii="Georgia" w:hAnsi="Georgia" w:cs="Arial"/>
+          <w:sz w:val="24"/>
+          <w:szCs w:val="24"/>
+          <w:lang w:val="en-US"/>
+        </w:rPr>
+      </w:pPr>
+      <w:proofErr w:type="gramStart"/>
+      <w:r>
+        <w:rPr>
+          <w:rFonts w:ascii="Georgia" w:hAnsi="Georgia" w:cs="Arial"/>
+          <w:sz w:val="24"/>
+          <w:szCs w:val="24"/>
+          <w:lang w:val="en-US"/>
+        </w:rPr>
+        <w:t>Code :</w:t>
+      </w:r>
+      <w:proofErr w:type="gramEnd"/>
+    </w:p>
+    <w:p>
+      <w:pPr>
+        <w:pStyle w:val="NoSpacing"/>
+      </w:pPr>
+      <w:r>
+        <w:t>package oops3;</w:t>
+      </w:r>
+    </w:p>
+    <w:p>
+      <w:pPr>
+        <w:pStyle w:val="NoSpacing"/>
+      </w:pPr>
+      <w:r>
+        <w:t xml:space="preserve">class </w:t>
+      </w:r>
+      <w:proofErr w:type="gramStart"/>
+      <w:r>
+        <w:t>A{</w:t>
+      </w:r>
+      <w:proofErr w:type="gramEnd"/>
+    </w:p>
+    <w:p>
+      <w:pPr>
+        <w:pStyle w:val="NoSpacing"/>
+      </w:pPr>
+      <w:r>
+        <w:tab/>
+        <w:t xml:space="preserve">void </w:t>
+      </w:r>
+      <w:proofErr w:type="gramStart"/>
+      <w:r>
+        <w:t>show(</w:t>
+      </w:r>
+      <w:proofErr w:type="gramEnd"/>
+      <w:r>
+        <w:t>) {</w:t>
+      </w:r>
+    </w:p>
+    <w:p>
+      <w:pPr>
+        <w:pStyle w:val="NoSpacing"/>
+      </w:pPr>
+      <w:r>
+        <w:tab/>
+      </w:r>
+      <w:r>
+        <w:tab/>
+      </w:r>
+      <w:proofErr w:type="spellStart"/>
+      <w:r>
+        <w:t>System.out.println</w:t>
+      </w:r>
+      <w:proofErr w:type="spellEnd"/>
+      <w:r>
+        <w:t>("A show");</w:t>
+      </w:r>
+    </w:p>
+    <w:p>
+      <w:pPr>
+        <w:pStyle w:val="NoSpacing"/>
+      </w:pPr>
+      <w:r>
+        <w:tab/>
+        <w:t>}</w:t>
+      </w:r>
+    </w:p>
+    <w:p>
+      <w:pPr>
+        <w:pStyle w:val="NoSpacing"/>
+      </w:pPr>
+      <w:r>
+        <w:t>}</w:t>
+      </w:r>
+    </w:p>
+    <w:p>
+      <w:pPr>
+        <w:pStyle w:val="NoSpacing"/>
+      </w:pPr>
+      <w:r>
+        <w:t>class B extends A {</w:t>
+      </w:r>
+    </w:p>
+    <w:p>
+      <w:pPr>
+        <w:pStyle w:val="NoSpacing"/>
+      </w:pPr>
+      <w:r>
+        <w:tab/>
+      </w:r>
+    </w:p>
+    <w:p>
+      <w:pPr>
+        <w:pStyle w:val="NoSpacing"/>
+      </w:pPr>
+      <w:r>
+        <w:tab/>
+        <w:t xml:space="preserve">void </w:t>
+      </w:r>
+      <w:proofErr w:type="gramStart"/>
+      <w:r>
+        <w:t>show(</w:t>
+      </w:r>
+      <w:proofErr w:type="gramEnd"/>
+      <w:r>
+        <w:t>) {</w:t>
+      </w:r>
+    </w:p>
+    <w:p>
+      <w:pPr>
+        <w:pStyle w:val="NoSpacing"/>
+      </w:pPr>
+      <w:r>
+        <w:tab/>
+      </w:r>
+      <w:r>
+        <w:tab/>
+      </w:r>
+      <w:proofErr w:type="spellStart"/>
+      <w:r>
+        <w:t>System.out.println</w:t>
+      </w:r>
+      <w:proofErr w:type="spellEnd"/>
+      <w:r>
+        <w:t>("B show");</w:t>
+      </w:r>
+    </w:p>
+    <w:p>
+      <w:pPr>
+        <w:pStyle w:val="NoSpacing"/>
+      </w:pPr>
+      <w:r>
+        <w:tab/>
+        <w:t>}</w:t>
+      </w:r>
+    </w:p>
+    <w:p>
+      <w:pPr>
+        <w:pStyle w:val="NoSpacing"/>
+      </w:pPr>
+      <w:r>
+        <w:t>}</w:t>
+      </w:r>
+    </w:p>
+    <w:p>
+      <w:pPr>
+        <w:pStyle w:val="NoSpacing"/>
+      </w:pPr>
+      <w:r>
+        <w:t xml:space="preserve">public class </w:t>
+      </w:r>
+      <w:proofErr w:type="spellStart"/>
+      <w:r>
+        <w:t>PolymorphismTrapDemo</w:t>
+      </w:r>
+      <w:proofErr w:type="spellEnd"/>
+      <w:r>
+        <w:t xml:space="preserve"> {</w:t>
+      </w:r>
+    </w:p>
+    <w:p>
+      <w:pPr>
+        <w:pStyle w:val="NoSpacing"/>
+      </w:pPr>
+    </w:p>
+    <w:p>
+      <w:pPr>
+        <w:pStyle w:val="NoSpacing"/>
+      </w:pPr>
+      <w:r>
+        <w:tab/>
+        <w:t>/*</w:t>
+      </w:r>
+    </w:p>
+    <w:p>
+      <w:pPr>
+        <w:pStyle w:val="NoSpacing"/>
+      </w:pPr>
+      <w:r>
+        <w:tab/>
+        <w:t xml:space="preserve"> * Here in this </w:t>
+      </w:r>
+      <w:proofErr w:type="gramStart"/>
+      <w:r>
+        <w:t>program</w:t>
+      </w:r>
+      <w:proofErr w:type="gramEnd"/>
+      <w:r>
+        <w:t xml:space="preserve"> we use A class to create Object of B </w:t>
+      </w:r>
+    </w:p>
+    <w:p>
+      <w:pPr>
+        <w:pStyle w:val="NoSpacing"/>
+      </w:pPr>
+      <w:r>
+        <w:tab/>
+        <w:t xml:space="preserve"> * </w:t>
+      </w:r>
+      <w:proofErr w:type="gramStart"/>
+      <w:r>
+        <w:t>the</w:t>
+      </w:r>
+      <w:proofErr w:type="gramEnd"/>
+      <w:r>
+        <w:t xml:space="preserve"> object creation happens at new keyword </w:t>
+      </w:r>
+    </w:p>
+    <w:p>
+      <w:pPr>
+        <w:pStyle w:val="NoSpacing"/>
+      </w:pPr>
+      <w:r>
+        <w:tab/>
+        <w:t xml:space="preserve"> * </w:t>
+      </w:r>
+      <w:proofErr w:type="gramStart"/>
+      <w:r>
+        <w:t>we</w:t>
+      </w:r>
+      <w:proofErr w:type="gramEnd"/>
+      <w:r>
+        <w:t xml:space="preserve"> can understand this by how we sometimes create collections </w:t>
+      </w:r>
+    </w:p>
+    <w:p>
+      <w:pPr>
+        <w:pStyle w:val="NoSpacing"/>
+      </w:pPr>
+      <w:r>
+        <w:tab/>
+        <w:t xml:space="preserve"> * </w:t>
+      </w:r>
+      <w:proofErr w:type="gramStart"/>
+      <w:r>
+        <w:t>we</w:t>
+      </w:r>
+      <w:proofErr w:type="gramEnd"/>
+      <w:r>
+        <w:t xml:space="preserve"> write List on left side and </w:t>
+      </w:r>
+      <w:proofErr w:type="spellStart"/>
+      <w:r>
+        <w:t>ArrayList</w:t>
+      </w:r>
+      <w:proofErr w:type="spellEnd"/>
+      <w:r>
+        <w:t xml:space="preserve"> on right </w:t>
+      </w:r>
+      <w:proofErr w:type="spellStart"/>
+      <w:r>
+        <w:t>ArrayList</w:t>
+      </w:r>
+      <w:proofErr w:type="spellEnd"/>
+      <w:r>
+        <w:t xml:space="preserve"> is being implemented through List </w:t>
+      </w:r>
+    </w:p>
+    <w:p>
+      <w:pPr>
+        <w:pStyle w:val="NoSpacing"/>
+      </w:pPr>
+      <w:r>
+        <w:tab/>
+        <w:t xml:space="preserve"> * </w:t>
+      </w:r>
+      <w:proofErr w:type="gramStart"/>
+      <w:r>
+        <w:t>same</w:t>
+      </w:r>
+      <w:proofErr w:type="gramEnd"/>
+      <w:r>
+        <w:t xml:space="preserve"> logic applies here hence A reference is pointing to a B object </w:t>
+      </w:r>
+    </w:p>
+    <w:p>
+      <w:pPr>
+        <w:pStyle w:val="NoSpacing"/>
+      </w:pPr>
+      <w:r>
+        <w:tab/>
+        <w:t xml:space="preserve"> * Method calls are resolved at runtime based on the actual object, not the reference type.</w:t>
+      </w:r>
+    </w:p>
+    <w:p>
+      <w:pPr>
+        <w:pStyle w:val="NoSpacing"/>
+      </w:pPr>
+      <w:r>
+        <w:tab/>
+        <w:t xml:space="preserve"> * so "B show" will print</w:t>
+      </w:r>
+    </w:p>
+    <w:p>
+      <w:pPr>
+        <w:pStyle w:val="NoSpacing"/>
+      </w:pPr>
+      <w:r>
+        <w:tab/>
+        <w:t xml:space="preserve"> * */</w:t>
+      </w:r>
+    </w:p>
+    <w:p>
+      <w:pPr>
+        <w:pStyle w:val="NoSpacing"/>
+      </w:pPr>
+      <w:r>
+        <w:tab/>
+      </w:r>
+    </w:p>
+    <w:p>
+      <w:pPr>
+        <w:pStyle w:val="NoSpacing"/>
+      </w:pPr>
+      <w:r>
+        <w:tab/>
+        <w:t xml:space="preserve">public static void </w:t>
+      </w:r>
+      <w:proofErr w:type="gramStart"/>
+      <w:r>
+        <w:t>main(String[</w:t>
+      </w:r>
+      <w:proofErr w:type="gramEnd"/>
+      <w:r>
+        <w:t xml:space="preserve">] </w:t>
+      </w:r>
+      <w:proofErr w:type="spellStart"/>
+      <w:r>
+        <w:t>args</w:t>
+      </w:r>
+      <w:proofErr w:type="spellEnd"/>
+      <w:r>
+        <w:t>) {</w:t>
+      </w:r>
+    </w:p>
+    <w:p>
+      <w:pPr>
+        <w:pStyle w:val="NoSpacing"/>
+      </w:pPr>
+      <w:r>
+        <w:tab/>
+      </w:r>
+      <w:r>
+        <w:tab/>
+      </w:r>
+    </w:p>
+    <w:p>
+      <w:pPr>
+        <w:pStyle w:val="NoSpacing"/>
+      </w:pPr>
+      <w:r>
+        <w:tab/>
+      </w:r>
+      <w:r>
+        <w:tab/>
+      </w:r>
+      <w:proofErr w:type="gramStart"/>
+      <w:r>
+        <w:t>A</w:t>
+      </w:r>
+      <w:proofErr w:type="gramEnd"/>
+      <w:r>
+        <w:t xml:space="preserve"> </w:t>
+      </w:r>
+      <w:proofErr w:type="spellStart"/>
+      <w:r>
+        <w:t>obj</w:t>
+      </w:r>
+      <w:proofErr w:type="spellEnd"/>
+      <w:r>
+        <w:t xml:space="preserve"> = new </w:t>
+      </w:r>
+      <w:proofErr w:type="gramStart"/>
+      <w:r>
+        <w:t>B(</w:t>
+      </w:r>
+      <w:proofErr w:type="gramEnd"/>
+      <w:r>
+        <w:t>);</w:t>
+      </w:r>
+    </w:p>
+    <w:p>
+      <w:pPr>
+        <w:pStyle w:val="NoSpacing"/>
+      </w:pPr>
+      <w:r>
+        <w:tab/>
+      </w:r>
+      <w:r>
+        <w:tab/>
+      </w:r>
+      <w:proofErr w:type="spellStart"/>
+      <w:proofErr w:type="gramStart"/>
+      <w:r>
+        <w:t>obj.show</w:t>
+      </w:r>
+      <w:proofErr w:type="spellEnd"/>
+      <w:proofErr w:type="gramEnd"/>
+      <w:r>
+        <w:t>();</w:t>
+      </w:r>
+    </w:p>
+    <w:p>
+      <w:pPr>
+        <w:pStyle w:val="NoSpacing"/>
+      </w:pPr>
+      <w:r>
+        <w:tab/>
+        <w:t>}</w:t>
+      </w:r>
+    </w:p>
+    <w:p>
+      <w:pPr>
+        <w:pStyle w:val="NoSpacing"/>
+      </w:pPr>
+      <w:r>
+        <w:tab/>
+      </w:r>
+    </w:p>
+    <w:p>
+      <w:pPr>
+        <w:pStyle w:val="NoSpacing"/>
+      </w:pPr>
+      <w:r>
+        <w:t>}</w:t>
+      </w:r>
     </w:p>
     <w:p>
       <w:pPr>
@@ -25060,6 +27989,155 @@
     </w:lvl>
   </w:abstractNum>
   <w:abstractNum w:abstractNumId="9" w15:restartNumberingAfterBreak="0">
+    <w:nsid w:val="23E1206C"/>
+    <w:multiLevelType w:val="multilevel"/>
+    <w:tmpl w:val="FEDA9060"/>
+    <w:lvl w:ilvl="0">
+      <w:start w:val="1"/>
+      <w:numFmt w:val="bullet"/>
+      <w:lvlText w:val=""/>
+      <w:lvlJc w:val="left"/>
+      <w:pPr>
+        <w:tabs>
+          <w:tab w:val="num" w:pos="720"/>
+        </w:tabs>
+        <w:ind w:left="720" w:hanging="360"/>
+      </w:pPr>
+      <w:rPr>
+        <w:rFonts w:ascii="Symbol" w:hAnsi="Symbol" w:hint="default"/>
+        <w:sz w:val="20"/>
+      </w:rPr>
+    </w:lvl>
+    <w:lvl w:ilvl="1">
+      <w:start w:val="1"/>
+      <w:numFmt w:val="bullet"/>
+      <w:lvlText w:val="o"/>
+      <w:lvlJc w:val="left"/>
+      <w:pPr>
+        <w:tabs>
+          <w:tab w:val="num" w:pos="1440"/>
+        </w:tabs>
+        <w:ind w:left="1440" w:hanging="360"/>
+      </w:pPr>
+      <w:rPr>
+        <w:rFonts w:ascii="Courier New" w:hAnsi="Courier New" w:hint="default"/>
+        <w:sz w:val="20"/>
+      </w:rPr>
+    </w:lvl>
+    <w:lvl w:ilvl="2" w:tentative="1">
+      <w:start w:val="1"/>
+      <w:numFmt w:val="bullet"/>
+      <w:lvlText w:val=""/>
+      <w:lvlJc w:val="left"/>
+      <w:pPr>
+        <w:tabs>
+          <w:tab w:val="num" w:pos="2160"/>
+        </w:tabs>
+        <w:ind w:left="2160" w:hanging="360"/>
+      </w:pPr>
+      <w:rPr>
+        <w:rFonts w:ascii="Wingdings" w:hAnsi="Wingdings" w:hint="default"/>
+        <w:sz w:val="20"/>
+      </w:rPr>
+    </w:lvl>
+    <w:lvl w:ilvl="3" w:tentative="1">
+      <w:start w:val="1"/>
+      <w:numFmt w:val="bullet"/>
+      <w:lvlText w:val=""/>
+      <w:lvlJc w:val="left"/>
+      <w:pPr>
+        <w:tabs>
+          <w:tab w:val="num" w:pos="2880"/>
+        </w:tabs>
+        <w:ind w:left="2880" w:hanging="360"/>
+      </w:pPr>
+      <w:rPr>
+        <w:rFonts w:ascii="Wingdings" w:hAnsi="Wingdings" w:hint="default"/>
+        <w:sz w:val="20"/>
+      </w:rPr>
+    </w:lvl>
+    <w:lvl w:ilvl="4" w:tentative="1">
+      <w:start w:val="1"/>
+      <w:numFmt w:val="bullet"/>
+      <w:lvlText w:val=""/>
+      <w:lvlJc w:val="left"/>
+      <w:pPr>
+        <w:tabs>
+          <w:tab w:val="num" w:pos="3600"/>
+        </w:tabs>
+        <w:ind w:left="3600" w:hanging="360"/>
+      </w:pPr>
+      <w:rPr>
+        <w:rFonts w:ascii="Wingdings" w:hAnsi="Wingdings" w:hint="default"/>
+        <w:sz w:val="20"/>
+      </w:rPr>
+    </w:lvl>
+    <w:lvl w:ilvl="5" w:tentative="1">
+      <w:start w:val="1"/>
+      <w:numFmt w:val="bullet"/>
+      <w:lvlText w:val=""/>
+      <w:lvlJc w:val="left"/>
+      <w:pPr>
+        <w:tabs>
+          <w:tab w:val="num" w:pos="4320"/>
+        </w:tabs>
+        <w:ind w:left="4320" w:hanging="360"/>
+      </w:pPr>
+      <w:rPr>
+        <w:rFonts w:ascii="Wingdings" w:hAnsi="Wingdings" w:hint="default"/>
+        <w:sz w:val="20"/>
+      </w:rPr>
+    </w:lvl>
+    <w:lvl w:ilvl="6" w:tentative="1">
+      <w:start w:val="1"/>
+      <w:numFmt w:val="bullet"/>
+      <w:lvlText w:val=""/>
+      <w:lvlJc w:val="left"/>
+      <w:pPr>
+        <w:tabs>
+          <w:tab w:val="num" w:pos="5040"/>
+        </w:tabs>
+        <w:ind w:left="5040" w:hanging="360"/>
+      </w:pPr>
+      <w:rPr>
+        <w:rFonts w:ascii="Wingdings" w:hAnsi="Wingdings" w:hint="default"/>
+        <w:sz w:val="20"/>
+      </w:rPr>
+    </w:lvl>
+    <w:lvl w:ilvl="7" w:tentative="1">
+      <w:start w:val="1"/>
+      <w:numFmt w:val="bullet"/>
+      <w:lvlText w:val=""/>
+      <w:lvlJc w:val="left"/>
+      <w:pPr>
+        <w:tabs>
+          <w:tab w:val="num" w:pos="5760"/>
+        </w:tabs>
+        <w:ind w:left="5760" w:hanging="360"/>
+      </w:pPr>
+      <w:rPr>
+        <w:rFonts w:ascii="Wingdings" w:hAnsi="Wingdings" w:hint="default"/>
+        <w:sz w:val="20"/>
+      </w:rPr>
+    </w:lvl>
+    <w:lvl w:ilvl="8" w:tentative="1">
+      <w:start w:val="1"/>
+      <w:numFmt w:val="bullet"/>
+      <w:lvlText w:val=""/>
+      <w:lvlJc w:val="left"/>
+      <w:pPr>
+        <w:tabs>
+          <w:tab w:val="num" w:pos="6480"/>
+        </w:tabs>
+        <w:ind w:left="6480" w:hanging="360"/>
+      </w:pPr>
+      <w:rPr>
+        <w:rFonts w:ascii="Wingdings" w:hAnsi="Wingdings" w:hint="default"/>
+        <w:sz w:val="20"/>
+      </w:rPr>
+    </w:lvl>
+  </w:abstractNum>
+  <w:abstractNum w:abstractNumId="10" w15:restartNumberingAfterBreak="0">
     <w:nsid w:val="286D2A9C"/>
     <w:multiLevelType w:val="multilevel"/>
     <w:tmpl w:val="ABBA71C8"/>
@@ -25176,7 +28254,7 @@
       </w:pPr>
     </w:lvl>
   </w:abstractNum>
-  <w:abstractNum w:abstractNumId="10" w15:restartNumberingAfterBreak="0">
+  <w:abstractNum w:abstractNumId="11" w15:restartNumberingAfterBreak="0">
     <w:nsid w:val="2BA87F65"/>
     <w:multiLevelType w:val="multilevel"/>
     <w:tmpl w:val="1402165A"/>
@@ -25325,7 +28403,7 @@
       </w:rPr>
     </w:lvl>
   </w:abstractNum>
-  <w:abstractNum w:abstractNumId="11" w15:restartNumberingAfterBreak="0">
+  <w:abstractNum w:abstractNumId="12" w15:restartNumberingAfterBreak="0">
     <w:nsid w:val="2CF3266B"/>
     <w:multiLevelType w:val="multilevel"/>
     <w:tmpl w:val="3FBEB62E"/>
@@ -25474,7 +28552,7 @@
       </w:rPr>
     </w:lvl>
   </w:abstractNum>
-  <w:abstractNum w:abstractNumId="12" w15:restartNumberingAfterBreak="0">
+  <w:abstractNum w:abstractNumId="13" w15:restartNumberingAfterBreak="0">
     <w:nsid w:val="2EAB1E20"/>
     <w:multiLevelType w:val="multilevel"/>
     <w:tmpl w:val="B72A4452"/>
@@ -25623,7 +28701,7 @@
       </w:rPr>
     </w:lvl>
   </w:abstractNum>
-  <w:abstractNum w:abstractNumId="13" w15:restartNumberingAfterBreak="0">
+  <w:abstractNum w:abstractNumId="14" w15:restartNumberingAfterBreak="0">
     <w:nsid w:val="2F545B35"/>
     <w:multiLevelType w:val="multilevel"/>
     <w:tmpl w:val="B526EDBE"/>
@@ -25772,7 +28850,7 @@
       </w:rPr>
     </w:lvl>
   </w:abstractNum>
-  <w:abstractNum w:abstractNumId="14" w15:restartNumberingAfterBreak="0">
+  <w:abstractNum w:abstractNumId="15" w15:restartNumberingAfterBreak="0">
     <w:nsid w:val="32CB5612"/>
     <w:multiLevelType w:val="multilevel"/>
     <w:tmpl w:val="87DEB61E"/>
@@ -25889,7 +28967,7 @@
       </w:pPr>
     </w:lvl>
   </w:abstractNum>
-  <w:abstractNum w:abstractNumId="15" w15:restartNumberingAfterBreak="0">
+  <w:abstractNum w:abstractNumId="16" w15:restartNumberingAfterBreak="0">
     <w:nsid w:val="34BB2CAD"/>
     <w:multiLevelType w:val="multilevel"/>
     <w:tmpl w:val="58BCB6BC"/>
@@ -26006,7 +29084,7 @@
       </w:pPr>
     </w:lvl>
   </w:abstractNum>
-  <w:abstractNum w:abstractNumId="16" w15:restartNumberingAfterBreak="0">
+  <w:abstractNum w:abstractNumId="17" w15:restartNumberingAfterBreak="0">
     <w:nsid w:val="363C6C04"/>
     <w:multiLevelType w:val="multilevel"/>
     <w:tmpl w:val="545476B2"/>
@@ -26155,7 +29233,7 @@
       </w:rPr>
     </w:lvl>
   </w:abstractNum>
-  <w:abstractNum w:abstractNumId="17" w15:restartNumberingAfterBreak="0">
+  <w:abstractNum w:abstractNumId="18" w15:restartNumberingAfterBreak="0">
     <w:nsid w:val="382F1FC1"/>
     <w:multiLevelType w:val="multilevel"/>
     <w:tmpl w:val="EABCF06C"/>
@@ -26304,7 +29382,7 @@
       </w:rPr>
     </w:lvl>
   </w:abstractNum>
-  <w:abstractNum w:abstractNumId="18" w15:restartNumberingAfterBreak="0">
+  <w:abstractNum w:abstractNumId="19" w15:restartNumberingAfterBreak="0">
     <w:nsid w:val="38B65061"/>
     <w:multiLevelType w:val="multilevel"/>
     <w:tmpl w:val="D220AB90"/>
@@ -26453,7 +29531,7 @@
       </w:rPr>
     </w:lvl>
   </w:abstractNum>
-  <w:abstractNum w:abstractNumId="19" w15:restartNumberingAfterBreak="0">
+  <w:abstractNum w:abstractNumId="20" w15:restartNumberingAfterBreak="0">
     <w:nsid w:val="3A144036"/>
     <w:multiLevelType w:val="multilevel"/>
     <w:tmpl w:val="35B4C1DE"/>
@@ -26602,7 +29680,7 @@
       </w:rPr>
     </w:lvl>
   </w:abstractNum>
-  <w:abstractNum w:abstractNumId="20" w15:restartNumberingAfterBreak="0">
+  <w:abstractNum w:abstractNumId="21" w15:restartNumberingAfterBreak="0">
     <w:nsid w:val="3C5A09C8"/>
     <w:multiLevelType w:val="multilevel"/>
     <w:tmpl w:val="BF5A7836"/>
@@ -26751,7 +29829,7 @@
       </w:rPr>
     </w:lvl>
   </w:abstractNum>
-  <w:abstractNum w:abstractNumId="21" w15:restartNumberingAfterBreak="0">
+  <w:abstractNum w:abstractNumId="22" w15:restartNumberingAfterBreak="0">
     <w:nsid w:val="3CDF7A9D"/>
     <w:multiLevelType w:val="multilevel"/>
     <w:tmpl w:val="6120A51A"/>
@@ -26872,7 +29950,7 @@
       </w:pPr>
     </w:lvl>
   </w:abstractNum>
-  <w:abstractNum w:abstractNumId="22" w15:restartNumberingAfterBreak="0">
+  <w:abstractNum w:abstractNumId="23" w15:restartNumberingAfterBreak="0">
     <w:nsid w:val="3CFF4828"/>
     <w:multiLevelType w:val="multilevel"/>
     <w:tmpl w:val="D3E20052"/>
@@ -27021,7 +30099,7 @@
       </w:rPr>
     </w:lvl>
   </w:abstractNum>
-  <w:abstractNum w:abstractNumId="23" w15:restartNumberingAfterBreak="0">
+  <w:abstractNum w:abstractNumId="24" w15:restartNumberingAfterBreak="0">
     <w:nsid w:val="3D9C5677"/>
     <w:multiLevelType w:val="multilevel"/>
     <w:tmpl w:val="A106DC48"/>
@@ -27138,7 +30216,7 @@
       </w:pPr>
     </w:lvl>
   </w:abstractNum>
-  <w:abstractNum w:abstractNumId="24" w15:restartNumberingAfterBreak="0">
+  <w:abstractNum w:abstractNumId="25" w15:restartNumberingAfterBreak="0">
     <w:nsid w:val="3E1C7819"/>
     <w:multiLevelType w:val="multilevel"/>
     <w:tmpl w:val="3244A118"/>
@@ -27255,7 +30333,7 @@
       </w:pPr>
     </w:lvl>
   </w:abstractNum>
-  <w:abstractNum w:abstractNumId="25" w15:restartNumberingAfterBreak="0">
+  <w:abstractNum w:abstractNumId="26" w15:restartNumberingAfterBreak="0">
     <w:nsid w:val="3F5E3B7E"/>
     <w:multiLevelType w:val="multilevel"/>
     <w:tmpl w:val="2A020F7E"/>
@@ -27372,7 +30450,7 @@
       </w:pPr>
     </w:lvl>
   </w:abstractNum>
-  <w:abstractNum w:abstractNumId="26" w15:restartNumberingAfterBreak="0">
+  <w:abstractNum w:abstractNumId="27" w15:restartNumberingAfterBreak="0">
     <w:nsid w:val="40FD7DEC"/>
     <w:multiLevelType w:val="multilevel"/>
     <w:tmpl w:val="272C2204"/>
@@ -27493,7 +30571,120 @@
       </w:pPr>
     </w:lvl>
   </w:abstractNum>
-  <w:abstractNum w:abstractNumId="27" w15:restartNumberingAfterBreak="0">
+  <w:abstractNum w:abstractNumId="28" w15:restartNumberingAfterBreak="0">
+    <w:nsid w:val="45EC323E"/>
+    <w:multiLevelType w:val="multilevel"/>
+    <w:tmpl w:val="73A01A0E"/>
+    <w:lvl w:ilvl="0">
+      <w:start w:val="1"/>
+      <w:numFmt w:val="decimal"/>
+      <w:lvlText w:val="%1."/>
+      <w:lvlJc w:val="left"/>
+      <w:pPr>
+        <w:tabs>
+          <w:tab w:val="num" w:pos="720"/>
+        </w:tabs>
+        <w:ind w:left="720" w:hanging="360"/>
+      </w:pPr>
+    </w:lvl>
+    <w:lvl w:ilvl="1" w:tentative="1">
+      <w:start w:val="1"/>
+      <w:numFmt w:val="decimal"/>
+      <w:lvlText w:val="%2."/>
+      <w:lvlJc w:val="left"/>
+      <w:pPr>
+        <w:tabs>
+          <w:tab w:val="num" w:pos="1440"/>
+        </w:tabs>
+        <w:ind w:left="1440" w:hanging="360"/>
+      </w:pPr>
+    </w:lvl>
+    <w:lvl w:ilvl="2" w:tentative="1">
+      <w:start w:val="1"/>
+      <w:numFmt w:val="decimal"/>
+      <w:lvlText w:val="%3."/>
+      <w:lvlJc w:val="left"/>
+      <w:pPr>
+        <w:tabs>
+          <w:tab w:val="num" w:pos="2160"/>
+        </w:tabs>
+        <w:ind w:left="2160" w:hanging="360"/>
+      </w:pPr>
+    </w:lvl>
+    <w:lvl w:ilvl="3" w:tentative="1">
+      <w:start w:val="1"/>
+      <w:numFmt w:val="decimal"/>
+      <w:lvlText w:val="%4."/>
+      <w:lvlJc w:val="left"/>
+      <w:pPr>
+        <w:tabs>
+          <w:tab w:val="num" w:pos="2880"/>
+        </w:tabs>
+        <w:ind w:left="2880" w:hanging="360"/>
+      </w:pPr>
+    </w:lvl>
+    <w:lvl w:ilvl="4" w:tentative="1">
+      <w:start w:val="1"/>
+      <w:numFmt w:val="decimal"/>
+      <w:lvlText w:val="%5."/>
+      <w:lvlJc w:val="left"/>
+      <w:pPr>
+        <w:tabs>
+          <w:tab w:val="num" w:pos="3600"/>
+        </w:tabs>
+        <w:ind w:left="3600" w:hanging="360"/>
+      </w:pPr>
+    </w:lvl>
+    <w:lvl w:ilvl="5" w:tentative="1">
+      <w:start w:val="1"/>
+      <w:numFmt w:val="decimal"/>
+      <w:lvlText w:val="%6."/>
+      <w:lvlJc w:val="left"/>
+      <w:pPr>
+        <w:tabs>
+          <w:tab w:val="num" w:pos="4320"/>
+        </w:tabs>
+        <w:ind w:left="4320" w:hanging="360"/>
+      </w:pPr>
+    </w:lvl>
+    <w:lvl w:ilvl="6" w:tentative="1">
+      <w:start w:val="1"/>
+      <w:numFmt w:val="decimal"/>
+      <w:lvlText w:val="%7."/>
+      <w:lvlJc w:val="left"/>
+      <w:pPr>
+        <w:tabs>
+          <w:tab w:val="num" w:pos="5040"/>
+        </w:tabs>
+        <w:ind w:left="5040" w:hanging="360"/>
+      </w:pPr>
+    </w:lvl>
+    <w:lvl w:ilvl="7" w:tentative="1">
+      <w:start w:val="1"/>
+      <w:numFmt w:val="decimal"/>
+      <w:lvlText w:val="%8."/>
+      <w:lvlJc w:val="left"/>
+      <w:pPr>
+        <w:tabs>
+          <w:tab w:val="num" w:pos="5760"/>
+        </w:tabs>
+        <w:ind w:left="5760" w:hanging="360"/>
+      </w:pPr>
+    </w:lvl>
+    <w:lvl w:ilvl="8" w:tentative="1">
+      <w:start w:val="1"/>
+      <w:numFmt w:val="decimal"/>
+      <w:lvlText w:val="%9."/>
+      <w:lvlJc w:val="left"/>
+      <w:pPr>
+        <w:tabs>
+          <w:tab w:val="num" w:pos="6480"/>
+        </w:tabs>
+        <w:ind w:left="6480" w:hanging="360"/>
+      </w:pPr>
+    </w:lvl>
+  </w:abstractNum>
+  <w:abstractNum w:abstractNumId="29" w15:restartNumberingAfterBreak="0">
     <w:nsid w:val="48884178"/>
     <w:multiLevelType w:val="multilevel"/>
     <w:tmpl w:val="91A84EDA"/>
@@ -27610,7 +30801,7 @@
       </w:pPr>
     </w:lvl>
   </w:abstractNum>
-  <w:abstractNum w:abstractNumId="28" w15:restartNumberingAfterBreak="0">
+  <w:abstractNum w:abstractNumId="30" w15:restartNumberingAfterBreak="0">
     <w:nsid w:val="4996372E"/>
     <w:multiLevelType w:val="multilevel"/>
     <w:tmpl w:val="2814068C"/>
@@ -27759,7 +30950,454 @@
       </w:rPr>
     </w:lvl>
   </w:abstractNum>
-  <w:abstractNum w:abstractNumId="29" w15:restartNumberingAfterBreak="0">
+  <w:abstractNum w:abstractNumId="31" w15:restartNumberingAfterBreak="0">
+    <w:nsid w:val="49BF734F"/>
+    <w:multiLevelType w:val="multilevel"/>
+    <w:tmpl w:val="BBE83BA2"/>
+    <w:lvl w:ilvl="0">
+      <w:start w:val="1"/>
+      <w:numFmt w:val="bullet"/>
+      <w:lvlText w:val=""/>
+      <w:lvlJc w:val="left"/>
+      <w:pPr>
+        <w:tabs>
+          <w:tab w:val="num" w:pos="720"/>
+        </w:tabs>
+        <w:ind w:left="720" w:hanging="360"/>
+      </w:pPr>
+      <w:rPr>
+        <w:rFonts w:ascii="Symbol" w:hAnsi="Symbol" w:hint="default"/>
+        <w:sz w:val="20"/>
+      </w:rPr>
+    </w:lvl>
+    <w:lvl w:ilvl="1" w:tentative="1">
+      <w:start w:val="1"/>
+      <w:numFmt w:val="bullet"/>
+      <w:lvlText w:val="o"/>
+      <w:lvlJc w:val="left"/>
+      <w:pPr>
+        <w:tabs>
+          <w:tab w:val="num" w:pos="1440"/>
+        </w:tabs>
+        <w:ind w:left="1440" w:hanging="360"/>
+      </w:pPr>
+      <w:rPr>
+        <w:rFonts w:ascii="Courier New" w:hAnsi="Courier New" w:hint="default"/>
+        <w:sz w:val="20"/>
+      </w:rPr>
+    </w:lvl>
+    <w:lvl w:ilvl="2" w:tentative="1">
+      <w:start w:val="1"/>
+      <w:numFmt w:val="bullet"/>
+      <w:lvlText w:val=""/>
+      <w:lvlJc w:val="left"/>
+      <w:pPr>
+        <w:tabs>
+          <w:tab w:val="num" w:pos="2160"/>
+        </w:tabs>
+        <w:ind w:left="2160" w:hanging="360"/>
+      </w:pPr>
+      <w:rPr>
+        <w:rFonts w:ascii="Wingdings" w:hAnsi="Wingdings" w:hint="default"/>
+        <w:sz w:val="20"/>
+      </w:rPr>
+    </w:lvl>
+    <w:lvl w:ilvl="3" w:tentative="1">
+      <w:start w:val="1"/>
+      <w:numFmt w:val="bullet"/>
+      <w:lvlText w:val=""/>
+      <w:lvlJc w:val="left"/>
+      <w:pPr>
+        <w:tabs>
+          <w:tab w:val="num" w:pos="2880"/>
+        </w:tabs>
+        <w:ind w:left="2880" w:hanging="360"/>
+      </w:pPr>
+      <w:rPr>
+        <w:rFonts w:ascii="Wingdings" w:hAnsi="Wingdings" w:hint="default"/>
+        <w:sz w:val="20"/>
+      </w:rPr>
+    </w:lvl>
+    <w:lvl w:ilvl="4" w:tentative="1">
+      <w:start w:val="1"/>
+      <w:numFmt w:val="bullet"/>
+      <w:lvlText w:val=""/>
+      <w:lvlJc w:val="left"/>
+      <w:pPr>
+        <w:tabs>
+          <w:tab w:val="num" w:pos="3600"/>
+        </w:tabs>
+        <w:ind w:left="3600" w:hanging="360"/>
+      </w:pPr>
+      <w:rPr>
+        <w:rFonts w:ascii="Wingdings" w:hAnsi="Wingdings" w:hint="default"/>
+        <w:sz w:val="20"/>
+      </w:rPr>
+    </w:lvl>
+    <w:lvl w:ilvl="5" w:tentative="1">
+      <w:start w:val="1"/>
+      <w:numFmt w:val="bullet"/>
+      <w:lvlText w:val=""/>
+      <w:lvlJc w:val="left"/>
+      <w:pPr>
+        <w:tabs>
+          <w:tab w:val="num" w:pos="4320"/>
+        </w:tabs>
+        <w:ind w:left="4320" w:hanging="360"/>
+      </w:pPr>
+      <w:rPr>
+        <w:rFonts w:ascii="Wingdings" w:hAnsi="Wingdings" w:hint="default"/>
+        <w:sz w:val="20"/>
+      </w:rPr>
+    </w:lvl>
+    <w:lvl w:ilvl="6" w:tentative="1">
+      <w:start w:val="1"/>
+      <w:numFmt w:val="bullet"/>
+      <w:lvlText w:val=""/>
+      <w:lvlJc w:val="left"/>
+      <w:pPr>
+        <w:tabs>
+          <w:tab w:val="num" w:pos="5040"/>
+        </w:tabs>
+        <w:ind w:left="5040" w:hanging="360"/>
+      </w:pPr>
+      <w:rPr>
+        <w:rFonts w:ascii="Wingdings" w:hAnsi="Wingdings" w:hint="default"/>
+        <w:sz w:val="20"/>
+      </w:rPr>
+    </w:lvl>
+    <w:lvl w:ilvl="7" w:tentative="1">
+      <w:start w:val="1"/>
+      <w:numFmt w:val="bullet"/>
+      <w:lvlText w:val=""/>
+      <w:lvlJc w:val="left"/>
+      <w:pPr>
+        <w:tabs>
+          <w:tab w:val="num" w:pos="5760"/>
+        </w:tabs>
+        <w:ind w:left="5760" w:hanging="360"/>
+      </w:pPr>
+      <w:rPr>
+        <w:rFonts w:ascii="Wingdings" w:hAnsi="Wingdings" w:hint="default"/>
+        <w:sz w:val="20"/>
+      </w:rPr>
+    </w:lvl>
+    <w:lvl w:ilvl="8" w:tentative="1">
+      <w:start w:val="1"/>
+      <w:numFmt w:val="bullet"/>
+      <w:lvlText w:val=""/>
+      <w:lvlJc w:val="left"/>
+      <w:pPr>
+        <w:tabs>
+          <w:tab w:val="num" w:pos="6480"/>
+        </w:tabs>
+        <w:ind w:left="6480" w:hanging="360"/>
+      </w:pPr>
+      <w:rPr>
+        <w:rFonts w:ascii="Wingdings" w:hAnsi="Wingdings" w:hint="default"/>
+        <w:sz w:val="20"/>
+      </w:rPr>
+    </w:lvl>
+  </w:abstractNum>
+  <w:abstractNum w:abstractNumId="32" w15:restartNumberingAfterBreak="0">
+    <w:nsid w:val="4BDD34C7"/>
+    <w:multiLevelType w:val="multilevel"/>
+    <w:tmpl w:val="C3E23170"/>
+    <w:lvl w:ilvl="0">
+      <w:start w:val="1"/>
+      <w:numFmt w:val="bullet"/>
+      <w:lvlText w:val=""/>
+      <w:lvlJc w:val="left"/>
+      <w:pPr>
+        <w:tabs>
+          <w:tab w:val="num" w:pos="720"/>
+        </w:tabs>
+        <w:ind w:left="720" w:hanging="360"/>
+      </w:pPr>
+      <w:rPr>
+        <w:rFonts w:ascii="Symbol" w:hAnsi="Symbol" w:hint="default"/>
+        <w:sz w:val="20"/>
+      </w:rPr>
+    </w:lvl>
+    <w:lvl w:ilvl="1" w:tentative="1">
+      <w:start w:val="1"/>
+      <w:numFmt w:val="bullet"/>
+      <w:lvlText w:val="o"/>
+      <w:lvlJc w:val="left"/>
+      <w:pPr>
+        <w:tabs>
+          <w:tab w:val="num" w:pos="1440"/>
+        </w:tabs>
+        <w:ind w:left="1440" w:hanging="360"/>
+      </w:pPr>
+      <w:rPr>
+        <w:rFonts w:ascii="Courier New" w:hAnsi="Courier New" w:hint="default"/>
+        <w:sz w:val="20"/>
+      </w:rPr>
+    </w:lvl>
+    <w:lvl w:ilvl="2" w:tentative="1">
+      <w:start w:val="1"/>
+      <w:numFmt w:val="bullet"/>
+      <w:lvlText w:val=""/>
+      <w:lvlJc w:val="left"/>
+      <w:pPr>
+        <w:tabs>
+          <w:tab w:val="num" w:pos="2160"/>
+        </w:tabs>
+        <w:ind w:left="2160" w:hanging="360"/>
+      </w:pPr>
+      <w:rPr>
+        <w:rFonts w:ascii="Wingdings" w:hAnsi="Wingdings" w:hint="default"/>
+        <w:sz w:val="20"/>
+      </w:rPr>
+    </w:lvl>
+    <w:lvl w:ilvl="3" w:tentative="1">
+      <w:start w:val="1"/>
+      <w:numFmt w:val="bullet"/>
+      <w:lvlText w:val=""/>
+      <w:lvlJc w:val="left"/>
+      <w:pPr>
+        <w:tabs>
+          <w:tab w:val="num" w:pos="2880"/>
+        </w:tabs>
+        <w:ind w:left="2880" w:hanging="360"/>
+      </w:pPr>
+      <w:rPr>
+        <w:rFonts w:ascii="Wingdings" w:hAnsi="Wingdings" w:hint="default"/>
+        <w:sz w:val="20"/>
+      </w:rPr>
+    </w:lvl>
+    <w:lvl w:ilvl="4" w:tentative="1">
+      <w:start w:val="1"/>
+      <w:numFmt w:val="bullet"/>
+      <w:lvlText w:val=""/>
+      <w:lvlJc w:val="left"/>
+      <w:pPr>
+        <w:tabs>
+          <w:tab w:val="num" w:pos="3600"/>
+        </w:tabs>
+        <w:ind w:left="3600" w:hanging="360"/>
+      </w:pPr>
+      <w:rPr>
+        <w:rFonts w:ascii="Wingdings" w:hAnsi="Wingdings" w:hint="default"/>
+        <w:sz w:val="20"/>
+      </w:rPr>
+    </w:lvl>
+    <w:lvl w:ilvl="5" w:tentative="1">
+      <w:start w:val="1"/>
+      <w:numFmt w:val="bullet"/>
+      <w:lvlText w:val=""/>
+      <w:lvlJc w:val="left"/>
+      <w:pPr>
+        <w:tabs>
+          <w:tab w:val="num" w:pos="4320"/>
+        </w:tabs>
+        <w:ind w:left="4320" w:hanging="360"/>
+      </w:pPr>
+      <w:rPr>
+        <w:rFonts w:ascii="Wingdings" w:hAnsi="Wingdings" w:hint="default"/>
+        <w:sz w:val="20"/>
+      </w:rPr>
+    </w:lvl>
+    <w:lvl w:ilvl="6" w:tentative="1">
+      <w:start w:val="1"/>
+      <w:numFmt w:val="bullet"/>
+      <w:lvlText w:val=""/>
+      <w:lvlJc w:val="left"/>
+      <w:pPr>
+        <w:tabs>
+          <w:tab w:val="num" w:pos="5040"/>
+        </w:tabs>
+        <w:ind w:left="5040" w:hanging="360"/>
+      </w:pPr>
+      <w:rPr>
+        <w:rFonts w:ascii="Wingdings" w:hAnsi="Wingdings" w:hint="default"/>
+        <w:sz w:val="20"/>
+      </w:rPr>
+    </w:lvl>
+    <w:lvl w:ilvl="7" w:tentative="1">
+      <w:start w:val="1"/>
+      <w:numFmt w:val="bullet"/>
+      <w:lvlText w:val=""/>
+      <w:lvlJc w:val="left"/>
+      <w:pPr>
+        <w:tabs>
+          <w:tab w:val="num" w:pos="5760"/>
+        </w:tabs>
+        <w:ind w:left="5760" w:hanging="360"/>
+      </w:pPr>
+      <w:rPr>
+        <w:rFonts w:ascii="Wingdings" w:hAnsi="Wingdings" w:hint="default"/>
+        <w:sz w:val="20"/>
+      </w:rPr>
+    </w:lvl>
+    <w:lvl w:ilvl="8" w:tentative="1">
+      <w:start w:val="1"/>
+      <w:numFmt w:val="bullet"/>
+      <w:lvlText w:val=""/>
+      <w:lvlJc w:val="left"/>
+      <w:pPr>
+        <w:tabs>
+          <w:tab w:val="num" w:pos="6480"/>
+        </w:tabs>
+        <w:ind w:left="6480" w:hanging="360"/>
+      </w:pPr>
+      <w:rPr>
+        <w:rFonts w:ascii="Wingdings" w:hAnsi="Wingdings" w:hint="default"/>
+        <w:sz w:val="20"/>
+      </w:rPr>
+    </w:lvl>
+  </w:abstractNum>
+  <w:abstractNum w:abstractNumId="33" w15:restartNumberingAfterBreak="0">
+    <w:nsid w:val="4BF42069"/>
+    <w:multiLevelType w:val="multilevel"/>
+    <w:tmpl w:val="25383AC4"/>
+    <w:lvl w:ilvl="0">
+      <w:start w:val="1"/>
+      <w:numFmt w:val="bullet"/>
+      <w:lvlText w:val=""/>
+      <w:lvlJc w:val="left"/>
+      <w:pPr>
+        <w:tabs>
+          <w:tab w:val="num" w:pos="720"/>
+        </w:tabs>
+        <w:ind w:left="720" w:hanging="360"/>
+      </w:pPr>
+      <w:rPr>
+        <w:rFonts w:ascii="Symbol" w:hAnsi="Symbol" w:hint="default"/>
+        <w:sz w:val="20"/>
+      </w:rPr>
+    </w:lvl>
+    <w:lvl w:ilvl="1" w:tentative="1">
+      <w:start w:val="1"/>
+      <w:numFmt w:val="bullet"/>
+      <w:lvlText w:val="o"/>
+      <w:lvlJc w:val="left"/>
+      <w:pPr>
+        <w:tabs>
+          <w:tab w:val="num" w:pos="1440"/>
+        </w:tabs>
+        <w:ind w:left="1440" w:hanging="360"/>
+      </w:pPr>
+      <w:rPr>
+        <w:rFonts w:ascii="Courier New" w:hAnsi="Courier New" w:hint="default"/>
+        <w:sz w:val="20"/>
+      </w:rPr>
+    </w:lvl>
+    <w:lvl w:ilvl="2" w:tentative="1">
+      <w:start w:val="1"/>
+      <w:numFmt w:val="bullet"/>
+      <w:lvlText w:val=""/>
+      <w:lvlJc w:val="left"/>
+      <w:pPr>
+        <w:tabs>
+          <w:tab w:val="num" w:pos="2160"/>
+        </w:tabs>
+        <w:ind w:left="2160" w:hanging="360"/>
+      </w:pPr>
+      <w:rPr>
+        <w:rFonts w:ascii="Wingdings" w:hAnsi="Wingdings" w:hint="default"/>
+        <w:sz w:val="20"/>
+      </w:rPr>
+    </w:lvl>
+    <w:lvl w:ilvl="3" w:tentative="1">
+      <w:start w:val="1"/>
+      <w:numFmt w:val="bullet"/>
+      <w:lvlText w:val=""/>
+      <w:lvlJc w:val="left"/>
+      <w:pPr>
+        <w:tabs>
+          <w:tab w:val="num" w:pos="2880"/>
+        </w:tabs>
+        <w:ind w:left="2880" w:hanging="360"/>
+      </w:pPr>
+      <w:rPr>
+        <w:rFonts w:ascii="Wingdings" w:hAnsi="Wingdings" w:hint="default"/>
+        <w:sz w:val="20"/>
+      </w:rPr>
+    </w:lvl>
+    <w:lvl w:ilvl="4" w:tentative="1">
+      <w:start w:val="1"/>
+      <w:numFmt w:val="bullet"/>
+      <w:lvlText w:val=""/>
+      <w:lvlJc w:val="left"/>
+      <w:pPr>
+        <w:tabs>
+          <w:tab w:val="num" w:pos="3600"/>
+        </w:tabs>
+        <w:ind w:left="3600" w:hanging="360"/>
+      </w:pPr>
+      <w:rPr>
+        <w:rFonts w:ascii="Wingdings" w:hAnsi="Wingdings" w:hint="default"/>
+        <w:sz w:val="20"/>
+      </w:rPr>
+    </w:lvl>
+    <w:lvl w:ilvl="5" w:tentative="1">
+      <w:start w:val="1"/>
+      <w:numFmt w:val="bullet"/>
+      <w:lvlText w:val=""/>
+      <w:lvlJc w:val="left"/>
+      <w:pPr>
+        <w:tabs>
+          <w:tab w:val="num" w:pos="4320"/>
+        </w:tabs>
+        <w:ind w:left="4320" w:hanging="360"/>
+      </w:pPr>
+      <w:rPr>
+        <w:rFonts w:ascii="Wingdings" w:hAnsi="Wingdings" w:hint="default"/>
+        <w:sz w:val="20"/>
+      </w:rPr>
+    </w:lvl>
+    <w:lvl w:ilvl="6" w:tentative="1">
+      <w:start w:val="1"/>
+      <w:numFmt w:val="bullet"/>
+      <w:lvlText w:val=""/>
+      <w:lvlJc w:val="left"/>
+      <w:pPr>
+        <w:tabs>
+          <w:tab w:val="num" w:pos="5040"/>
+        </w:tabs>
+        <w:ind w:left="5040" w:hanging="360"/>
+      </w:pPr>
+      <w:rPr>
+        <w:rFonts w:ascii="Wingdings" w:hAnsi="Wingdings" w:hint="default"/>
+        <w:sz w:val="20"/>
+      </w:rPr>
+    </w:lvl>
+    <w:lvl w:ilvl="7" w:tentative="1">
+      <w:start w:val="1"/>
+      <w:numFmt w:val="bullet"/>
+      <w:lvlText w:val=""/>
+      <w:lvlJc w:val="left"/>
+      <w:pPr>
+        <w:tabs>
+          <w:tab w:val="num" w:pos="5760"/>
+        </w:tabs>
+        <w:ind w:left="5760" w:hanging="360"/>
+      </w:pPr>
+      <w:rPr>
+        <w:rFonts w:ascii="Wingdings" w:hAnsi="Wingdings" w:hint="default"/>
+        <w:sz w:val="20"/>
+      </w:rPr>
+    </w:lvl>
+    <w:lvl w:ilvl="8" w:tentative="1">
+      <w:start w:val="1"/>
+      <w:numFmt w:val="bullet"/>
+      <w:lvlText w:val=""/>
+      <w:lvlJc w:val="left"/>
+      <w:pPr>
+        <w:tabs>
+          <w:tab w:val="num" w:pos="6480"/>
+        </w:tabs>
+        <w:ind w:left="6480" w:hanging="360"/>
+      </w:pPr>
+      <w:rPr>
+        <w:rFonts w:ascii="Wingdings" w:hAnsi="Wingdings" w:hint="default"/>
+        <w:sz w:val="20"/>
+      </w:rPr>
+    </w:lvl>
+  </w:abstractNum>
+  <w:abstractNum w:abstractNumId="34" w15:restartNumberingAfterBreak="0">
     <w:nsid w:val="4C1F767A"/>
     <w:multiLevelType w:val="multilevel"/>
     <w:tmpl w:val="E2A8EF52"/>
@@ -27876,7 +31514,269 @@
       </w:pPr>
     </w:lvl>
   </w:abstractNum>
-  <w:abstractNum w:abstractNumId="30" w15:restartNumberingAfterBreak="0">
+  <w:abstractNum w:abstractNumId="35" w15:restartNumberingAfterBreak="0">
+    <w:nsid w:val="4E2100A4"/>
+    <w:multiLevelType w:val="multilevel"/>
+    <w:tmpl w:val="853A97C4"/>
+    <w:lvl w:ilvl="0">
+      <w:start w:val="1"/>
+      <w:numFmt w:val="decimal"/>
+      <w:lvlText w:val="%1."/>
+      <w:lvlJc w:val="left"/>
+      <w:pPr>
+        <w:tabs>
+          <w:tab w:val="num" w:pos="720"/>
+        </w:tabs>
+        <w:ind w:left="720" w:hanging="360"/>
+      </w:pPr>
+    </w:lvl>
+    <w:lvl w:ilvl="1" w:tentative="1">
+      <w:start w:val="1"/>
+      <w:numFmt w:val="decimal"/>
+      <w:lvlText w:val="%2."/>
+      <w:lvlJc w:val="left"/>
+      <w:pPr>
+        <w:tabs>
+          <w:tab w:val="num" w:pos="1440"/>
+        </w:tabs>
+        <w:ind w:left="1440" w:hanging="360"/>
+      </w:pPr>
+    </w:lvl>
+    <w:lvl w:ilvl="2" w:tentative="1">
+      <w:start w:val="1"/>
+      <w:numFmt w:val="decimal"/>
+      <w:lvlText w:val="%3."/>
+      <w:lvlJc w:val="left"/>
+      <w:pPr>
+        <w:tabs>
+          <w:tab w:val="num" w:pos="2160"/>
+        </w:tabs>
+        <w:ind w:left="2160" w:hanging="360"/>
+      </w:pPr>
+    </w:lvl>
+    <w:lvl w:ilvl="3" w:tentative="1">
+      <w:start w:val="1"/>
+      <w:numFmt w:val="decimal"/>
+      <w:lvlText w:val="%4."/>
+      <w:lvlJc w:val="left"/>
+      <w:pPr>
+        <w:tabs>
+          <w:tab w:val="num" w:pos="2880"/>
+        </w:tabs>
+        <w:ind w:left="2880" w:hanging="360"/>
+      </w:pPr>
+    </w:lvl>
+    <w:lvl w:ilvl="4" w:tentative="1">
+      <w:start w:val="1"/>
+      <w:numFmt w:val="decimal"/>
+      <w:lvlText w:val="%5."/>
+      <w:lvlJc w:val="left"/>
+      <w:pPr>
+        <w:tabs>
+          <w:tab w:val="num" w:pos="3600"/>
+        </w:tabs>
+        <w:ind w:left="3600" w:hanging="360"/>
+      </w:pPr>
+    </w:lvl>
+    <w:lvl w:ilvl="5" w:tentative="1">
+      <w:start w:val="1"/>
+      <w:numFmt w:val="decimal"/>
+      <w:lvlText w:val="%6."/>
+      <w:lvlJc w:val="left"/>
+      <w:pPr>
+        <w:tabs>
+          <w:tab w:val="num" w:pos="4320"/>
+        </w:tabs>
+        <w:ind w:left="4320" w:hanging="360"/>
+      </w:pPr>
+    </w:lvl>
+    <w:lvl w:ilvl="6" w:tentative="1">
+      <w:start w:val="1"/>
+      <w:numFmt w:val="decimal"/>
+      <w:lvlText w:val="%7."/>
+      <w:lvlJc w:val="left"/>
+      <w:pPr>
+        <w:tabs>
+          <w:tab w:val="num" w:pos="5040"/>
+        </w:tabs>
+        <w:ind w:left="5040" w:hanging="360"/>
+      </w:pPr>
+    </w:lvl>
+    <w:lvl w:ilvl="7" w:tentative="1">
+      <w:start w:val="1"/>
+      <w:numFmt w:val="decimal"/>
+      <w:lvlText w:val="%8."/>
+      <w:lvlJc w:val="left"/>
+      <w:pPr>
+        <w:tabs>
+          <w:tab w:val="num" w:pos="5760"/>
+        </w:tabs>
+        <w:ind w:left="5760" w:hanging="360"/>
+      </w:pPr>
+    </w:lvl>
+    <w:lvl w:ilvl="8" w:tentative="1">
+      <w:start w:val="1"/>
+      <w:numFmt w:val="decimal"/>
+      <w:lvlText w:val="%9."/>
+      <w:lvlJc w:val="left"/>
+      <w:pPr>
+        <w:tabs>
+          <w:tab w:val="num" w:pos="6480"/>
+        </w:tabs>
+        <w:ind w:left="6480" w:hanging="360"/>
+      </w:pPr>
+    </w:lvl>
+  </w:abstractNum>
+  <w:abstractNum w:abstractNumId="36" w15:restartNumberingAfterBreak="0">
+    <w:nsid w:val="5CFB5E02"/>
+    <w:multiLevelType w:val="multilevel"/>
+    <w:tmpl w:val="79ECE09C"/>
+    <w:lvl w:ilvl="0">
+      <w:start w:val="1"/>
+      <w:numFmt w:val="bullet"/>
+      <w:lvlText w:val=""/>
+      <w:lvlJc w:val="left"/>
+      <w:pPr>
+        <w:tabs>
+          <w:tab w:val="num" w:pos="720"/>
+        </w:tabs>
+        <w:ind w:left="720" w:hanging="360"/>
+      </w:pPr>
+      <w:rPr>
+        <w:rFonts w:ascii="Symbol" w:hAnsi="Symbol" w:hint="default"/>
+        <w:sz w:val="20"/>
+      </w:rPr>
+    </w:lvl>
+    <w:lvl w:ilvl="1" w:tentative="1">
+      <w:start w:val="1"/>
+      <w:numFmt w:val="bullet"/>
+      <w:lvlText w:val="o"/>
+      <w:lvlJc w:val="left"/>
+      <w:pPr>
+        <w:tabs>
+          <w:tab w:val="num" w:pos="1440"/>
+        </w:tabs>
+        <w:ind w:left="1440" w:hanging="360"/>
+      </w:pPr>
+      <w:rPr>
+        <w:rFonts w:ascii="Courier New" w:hAnsi="Courier New" w:hint="default"/>
+        <w:sz w:val="20"/>
+      </w:rPr>
+    </w:lvl>
+    <w:lvl w:ilvl="2" w:tentative="1">
+      <w:start w:val="1"/>
+      <w:numFmt w:val="bullet"/>
+      <w:lvlText w:val=""/>
+      <w:lvlJc w:val="left"/>
+      <w:pPr>
+        <w:tabs>
+          <w:tab w:val="num" w:pos="2160"/>
+        </w:tabs>
+        <w:ind w:left="2160" w:hanging="360"/>
+      </w:pPr>
+      <w:rPr>
+        <w:rFonts w:ascii="Wingdings" w:hAnsi="Wingdings" w:hint="default"/>
+        <w:sz w:val="20"/>
+      </w:rPr>
+    </w:lvl>
+    <w:lvl w:ilvl="3" w:tentative="1">
+      <w:start w:val="1"/>
+      <w:numFmt w:val="bullet"/>
+      <w:lvlText w:val=""/>
+      <w:lvlJc w:val="left"/>
+      <w:pPr>
+        <w:tabs>
+          <w:tab w:val="num" w:pos="2880"/>
+        </w:tabs>
+        <w:ind w:left="2880" w:hanging="360"/>
+      </w:pPr>
+      <w:rPr>
+        <w:rFonts w:ascii="Wingdings" w:hAnsi="Wingdings" w:hint="default"/>
+        <w:sz w:val="20"/>
+      </w:rPr>
+    </w:lvl>
+    <w:lvl w:ilvl="4" w:tentative="1">
+      <w:start w:val="1"/>
+      <w:numFmt w:val="bullet"/>
+      <w:lvlText w:val=""/>
+      <w:lvlJc w:val="left"/>
+      <w:pPr>
+        <w:tabs>
+          <w:tab w:val="num" w:pos="3600"/>
+        </w:tabs>
+        <w:ind w:left="3600" w:hanging="360"/>
+      </w:pPr>
+      <w:rPr>
+        <w:rFonts w:ascii="Wingdings" w:hAnsi="Wingdings" w:hint="default"/>
+        <w:sz w:val="20"/>
+      </w:rPr>
+    </w:lvl>
+    <w:lvl w:ilvl="5" w:tentative="1">
+      <w:start w:val="1"/>
+      <w:numFmt w:val="bullet"/>
+      <w:lvlText w:val=""/>
+      <w:lvlJc w:val="left"/>
+      <w:pPr>
+        <w:tabs>
+          <w:tab w:val="num" w:pos="4320"/>
+        </w:tabs>
+        <w:ind w:left="4320" w:hanging="360"/>
+      </w:pPr>
+      <w:rPr>
+        <w:rFonts w:ascii="Wingdings" w:hAnsi="Wingdings" w:hint="default"/>
+        <w:sz w:val="20"/>
+      </w:rPr>
+    </w:lvl>
+    <w:lvl w:ilvl="6" w:tentative="1">
+      <w:start w:val="1"/>
+      <w:numFmt w:val="bullet"/>
+      <w:lvlText w:val=""/>
+      <w:lvlJc w:val="left"/>
+      <w:pPr>
+        <w:tabs>
+          <w:tab w:val="num" w:pos="5040"/>
+        </w:tabs>
+        <w:ind w:left="5040" w:hanging="360"/>
+      </w:pPr>
+      <w:rPr>
+        <w:rFonts w:ascii="Wingdings" w:hAnsi="Wingdings" w:hint="default"/>
+        <w:sz w:val="20"/>
+      </w:rPr>
+    </w:lvl>
+    <w:lvl w:ilvl="7" w:tentative="1">
+      <w:start w:val="1"/>
+      <w:numFmt w:val="bullet"/>
+      <w:lvlText w:val=""/>
+      <w:lvlJc w:val="left"/>
+      <w:pPr>
+        <w:tabs>
+          <w:tab w:val="num" w:pos="5760"/>
+        </w:tabs>
+        <w:ind w:left="5760" w:hanging="360"/>
+      </w:pPr>
+      <w:rPr>
+        <w:rFonts w:ascii="Wingdings" w:hAnsi="Wingdings" w:hint="default"/>
+        <w:sz w:val="20"/>
+      </w:rPr>
+    </w:lvl>
+    <w:lvl w:ilvl="8" w:tentative="1">
+      <w:start w:val="1"/>
+      <w:numFmt w:val="bullet"/>
+      <w:lvlText w:val=""/>
+      <w:lvlJc w:val="left"/>
+      <w:pPr>
+        <w:tabs>
+          <w:tab w:val="num" w:pos="6480"/>
+        </w:tabs>
+        <w:ind w:left="6480" w:hanging="360"/>
+      </w:pPr>
+      <w:rPr>
+        <w:rFonts w:ascii="Wingdings" w:hAnsi="Wingdings" w:hint="default"/>
+        <w:sz w:val="20"/>
+      </w:rPr>
+    </w:lvl>
+  </w:abstractNum>
+  <w:abstractNum w:abstractNumId="37" w15:restartNumberingAfterBreak="0">
     <w:nsid w:val="5D8F0017"/>
     <w:multiLevelType w:val="multilevel"/>
     <w:tmpl w:val="5C186ACE"/>
@@ -28025,7 +31925,7 @@
       </w:rPr>
     </w:lvl>
   </w:abstractNum>
-  <w:abstractNum w:abstractNumId="31" w15:restartNumberingAfterBreak="0">
+  <w:abstractNum w:abstractNumId="38" w15:restartNumberingAfterBreak="0">
     <w:nsid w:val="5F5B7A29"/>
     <w:multiLevelType w:val="multilevel"/>
     <w:tmpl w:val="8EF27CCA"/>
@@ -28174,7 +32074,7 @@
       </w:rPr>
     </w:lvl>
   </w:abstractNum>
-  <w:abstractNum w:abstractNumId="32" w15:restartNumberingAfterBreak="0">
+  <w:abstractNum w:abstractNumId="39" w15:restartNumberingAfterBreak="0">
     <w:nsid w:val="61443201"/>
     <w:multiLevelType w:val="multilevel"/>
     <w:tmpl w:val="1A70C3BE"/>
@@ -28291,7 +32191,7 @@
       </w:pPr>
     </w:lvl>
   </w:abstractNum>
-  <w:abstractNum w:abstractNumId="33" w15:restartNumberingAfterBreak="0">
+  <w:abstractNum w:abstractNumId="40" w15:restartNumberingAfterBreak="0">
     <w:nsid w:val="614A2424"/>
     <w:multiLevelType w:val="multilevel"/>
     <w:tmpl w:val="475C2148"/>
@@ -28408,7 +32308,7 @@
       </w:pPr>
     </w:lvl>
   </w:abstractNum>
-  <w:abstractNum w:abstractNumId="34" w15:restartNumberingAfterBreak="0">
+  <w:abstractNum w:abstractNumId="41" w15:restartNumberingAfterBreak="0">
     <w:nsid w:val="634B0E38"/>
     <w:multiLevelType w:val="multilevel"/>
     <w:tmpl w:val="51B4FEAC"/>
@@ -28557,7 +32457,7 @@
       </w:rPr>
     </w:lvl>
   </w:abstractNum>
-  <w:abstractNum w:abstractNumId="35" w15:restartNumberingAfterBreak="0">
+  <w:abstractNum w:abstractNumId="42" w15:restartNumberingAfterBreak="0">
     <w:nsid w:val="651A746E"/>
     <w:multiLevelType w:val="multilevel"/>
     <w:tmpl w:val="059A50FE"/>
@@ -28674,7 +32574,7 @@
       </w:pPr>
     </w:lvl>
   </w:abstractNum>
-  <w:abstractNum w:abstractNumId="36" w15:restartNumberingAfterBreak="0">
+  <w:abstractNum w:abstractNumId="43" w15:restartNumberingAfterBreak="0">
     <w:nsid w:val="6538616E"/>
     <w:multiLevelType w:val="multilevel"/>
     <w:tmpl w:val="240AE8B6"/>
@@ -28823,7 +32723,7 @@
       </w:rPr>
     </w:lvl>
   </w:abstractNum>
-  <w:abstractNum w:abstractNumId="37" w15:restartNumberingAfterBreak="0">
+  <w:abstractNum w:abstractNumId="44" w15:restartNumberingAfterBreak="0">
     <w:nsid w:val="653F7BD2"/>
     <w:multiLevelType w:val="multilevel"/>
     <w:tmpl w:val="EF702924"/>
@@ -28972,7 +32872,7 @@
       </w:rPr>
     </w:lvl>
   </w:abstractNum>
-  <w:abstractNum w:abstractNumId="38" w15:restartNumberingAfterBreak="0">
+  <w:abstractNum w:abstractNumId="45" w15:restartNumberingAfterBreak="0">
     <w:nsid w:val="6A587447"/>
     <w:multiLevelType w:val="multilevel"/>
     <w:tmpl w:val="41388A5E"/>
@@ -29121,7 +33021,156 @@
       </w:rPr>
     </w:lvl>
   </w:abstractNum>
-  <w:abstractNum w:abstractNumId="39" w15:restartNumberingAfterBreak="0">
+  <w:abstractNum w:abstractNumId="46" w15:restartNumberingAfterBreak="0">
+    <w:nsid w:val="6C490681"/>
+    <w:multiLevelType w:val="multilevel"/>
+    <w:tmpl w:val="8048BE9A"/>
+    <w:lvl w:ilvl="0">
+      <w:start w:val="1"/>
+      <w:numFmt w:val="bullet"/>
+      <w:lvlText w:val=""/>
+      <w:lvlJc w:val="left"/>
+      <w:pPr>
+        <w:tabs>
+          <w:tab w:val="num" w:pos="720"/>
+        </w:tabs>
+        <w:ind w:left="720" w:hanging="360"/>
+      </w:pPr>
+      <w:rPr>
+        <w:rFonts w:ascii="Symbol" w:hAnsi="Symbol" w:hint="default"/>
+        <w:sz w:val="20"/>
+      </w:rPr>
+    </w:lvl>
+    <w:lvl w:ilvl="1" w:tentative="1">
+      <w:start w:val="1"/>
+      <w:numFmt w:val="bullet"/>
+      <w:lvlText w:val="o"/>
+      <w:lvlJc w:val="left"/>
+      <w:pPr>
+        <w:tabs>
+          <w:tab w:val="num" w:pos="1440"/>
+        </w:tabs>
+        <w:ind w:left="1440" w:hanging="360"/>
+      </w:pPr>
+      <w:rPr>
+        <w:rFonts w:ascii="Courier New" w:hAnsi="Courier New" w:hint="default"/>
+        <w:sz w:val="20"/>
+      </w:rPr>
+    </w:lvl>
+    <w:lvl w:ilvl="2" w:tentative="1">
+      <w:start w:val="1"/>
+      <w:numFmt w:val="bullet"/>
+      <w:lvlText w:val=""/>
+      <w:lvlJc w:val="left"/>
+      <w:pPr>
+        <w:tabs>
+          <w:tab w:val="num" w:pos="2160"/>
+        </w:tabs>
+        <w:ind w:left="2160" w:hanging="360"/>
+      </w:pPr>
+      <w:rPr>
+        <w:rFonts w:ascii="Wingdings" w:hAnsi="Wingdings" w:hint="default"/>
+        <w:sz w:val="20"/>
+      </w:rPr>
+    </w:lvl>
+    <w:lvl w:ilvl="3" w:tentative="1">
+      <w:start w:val="1"/>
+      <w:numFmt w:val="bullet"/>
+      <w:lvlText w:val=""/>
+      <w:lvlJc w:val="left"/>
+      <w:pPr>
+        <w:tabs>
+          <w:tab w:val="num" w:pos="2880"/>
+        </w:tabs>
+        <w:ind w:left="2880" w:hanging="360"/>
+      </w:pPr>
+      <w:rPr>
+        <w:rFonts w:ascii="Wingdings" w:hAnsi="Wingdings" w:hint="default"/>
+        <w:sz w:val="20"/>
+      </w:rPr>
+    </w:lvl>
+    <w:lvl w:ilvl="4" w:tentative="1">
+      <w:start w:val="1"/>
+      <w:numFmt w:val="bullet"/>
+      <w:lvlText w:val=""/>
+      <w:lvlJc w:val="left"/>
+      <w:pPr>
+        <w:tabs>
+          <w:tab w:val="num" w:pos="3600"/>
+        </w:tabs>
+        <w:ind w:left="3600" w:hanging="360"/>
+      </w:pPr>
+      <w:rPr>
+        <w:rFonts w:ascii="Wingdings" w:hAnsi="Wingdings" w:hint="default"/>
+        <w:sz w:val="20"/>
+      </w:rPr>
+    </w:lvl>
+    <w:lvl w:ilvl="5" w:tentative="1">
+      <w:start w:val="1"/>
+      <w:numFmt w:val="bullet"/>
+      <w:lvlText w:val=""/>
+      <w:lvlJc w:val="left"/>
+      <w:pPr>
+        <w:tabs>
+          <w:tab w:val="num" w:pos="4320"/>
+        </w:tabs>
+        <w:ind w:left="4320" w:hanging="360"/>
+      </w:pPr>
+      <w:rPr>
+        <w:rFonts w:ascii="Wingdings" w:hAnsi="Wingdings" w:hint="default"/>
+        <w:sz w:val="20"/>
+      </w:rPr>
+    </w:lvl>
+    <w:lvl w:ilvl="6" w:tentative="1">
+      <w:start w:val="1"/>
+      <w:numFmt w:val="bullet"/>
+      <w:lvlText w:val=""/>
+      <w:lvlJc w:val="left"/>
+      <w:pPr>
+        <w:tabs>
+          <w:tab w:val="num" w:pos="5040"/>
+        </w:tabs>
+        <w:ind w:left="5040" w:hanging="360"/>
+      </w:pPr>
+      <w:rPr>
+        <w:rFonts w:ascii="Wingdings" w:hAnsi="Wingdings" w:hint="default"/>
+        <w:sz w:val="20"/>
+      </w:rPr>
+    </w:lvl>
+    <w:lvl w:ilvl="7" w:tentative="1">
+      <w:start w:val="1"/>
+      <w:numFmt w:val="bullet"/>
+      <w:lvlText w:val=""/>
+      <w:lvlJc w:val="left"/>
+      <w:pPr>
+        <w:tabs>
+          <w:tab w:val="num" w:pos="5760"/>
+        </w:tabs>
+        <w:ind w:left="5760" w:hanging="360"/>
+      </w:pPr>
+      <w:rPr>
+        <w:rFonts w:ascii="Wingdings" w:hAnsi="Wingdings" w:hint="default"/>
+        <w:sz w:val="20"/>
+      </w:rPr>
+    </w:lvl>
+    <w:lvl w:ilvl="8" w:tentative="1">
+      <w:start w:val="1"/>
+      <w:numFmt w:val="bullet"/>
+      <w:lvlText w:val=""/>
+      <w:lvlJc w:val="left"/>
+      <w:pPr>
+        <w:tabs>
+          <w:tab w:val="num" w:pos="6480"/>
+        </w:tabs>
+        <w:ind w:left="6480" w:hanging="360"/>
+      </w:pPr>
+      <w:rPr>
+        <w:rFonts w:ascii="Wingdings" w:hAnsi="Wingdings" w:hint="default"/>
+        <w:sz w:val="20"/>
+      </w:rPr>
+    </w:lvl>
+  </w:abstractNum>
+  <w:abstractNum w:abstractNumId="47" w15:restartNumberingAfterBreak="0">
     <w:nsid w:val="6E354695"/>
     <w:multiLevelType w:val="multilevel"/>
     <w:tmpl w:val="EED04204"/>
@@ -29242,7 +33291,7 @@
       </w:pPr>
     </w:lvl>
   </w:abstractNum>
-  <w:abstractNum w:abstractNumId="40" w15:restartNumberingAfterBreak="0">
+  <w:abstractNum w:abstractNumId="48" w15:restartNumberingAfterBreak="0">
     <w:nsid w:val="6F486203"/>
     <w:multiLevelType w:val="multilevel"/>
     <w:tmpl w:val="D2ACB608"/>
@@ -29391,7 +33440,7 @@
       </w:rPr>
     </w:lvl>
   </w:abstractNum>
-  <w:abstractNum w:abstractNumId="41" w15:restartNumberingAfterBreak="0">
+  <w:abstractNum w:abstractNumId="49" w15:restartNumberingAfterBreak="0">
     <w:nsid w:val="70374871"/>
     <w:multiLevelType w:val="multilevel"/>
     <w:tmpl w:val="AB36AABC"/>
@@ -29508,7 +33557,7 @@
       </w:pPr>
     </w:lvl>
   </w:abstractNum>
-  <w:abstractNum w:abstractNumId="42" w15:restartNumberingAfterBreak="0">
+  <w:abstractNum w:abstractNumId="50" w15:restartNumberingAfterBreak="0">
     <w:nsid w:val="70F4031A"/>
     <w:multiLevelType w:val="multilevel"/>
     <w:tmpl w:val="4B08D180"/>
@@ -29657,7 +33706,7 @@
       </w:rPr>
     </w:lvl>
   </w:abstractNum>
-  <w:abstractNum w:abstractNumId="43" w15:restartNumberingAfterBreak="0">
+  <w:abstractNum w:abstractNumId="51" w15:restartNumberingAfterBreak="0">
     <w:nsid w:val="730903A5"/>
     <w:multiLevelType w:val="multilevel"/>
     <w:tmpl w:val="DB1A09A6"/>
@@ -29774,7 +33823,7 @@
       </w:pPr>
     </w:lvl>
   </w:abstractNum>
-  <w:abstractNum w:abstractNumId="44" w15:restartNumberingAfterBreak="0">
+  <w:abstractNum w:abstractNumId="52" w15:restartNumberingAfterBreak="0">
     <w:nsid w:val="7A862BB4"/>
     <w:multiLevelType w:val="multilevel"/>
     <w:tmpl w:val="CAC2213C"/>
@@ -29891,7 +33940,7 @@
       </w:pPr>
     </w:lvl>
   </w:abstractNum>
-  <w:abstractNum w:abstractNumId="45" w15:restartNumberingAfterBreak="0">
+  <w:abstractNum w:abstractNumId="53" w15:restartNumberingAfterBreak="0">
     <w:nsid w:val="7B281242"/>
     <w:multiLevelType w:val="multilevel"/>
     <w:tmpl w:val="3F726F4A"/>
@@ -30009,58 +34058,58 @@
     </w:lvl>
   </w:abstractNum>
   <w:num w:numId="1" w16cid:durableId="1848326456">
-    <w:abstractNumId w:val="38"/>
+    <w:abstractNumId w:val="45"/>
   </w:num>
   <w:num w:numId="2" w16cid:durableId="135144180">
     <w:abstractNumId w:val="5"/>
   </w:num>
   <w:num w:numId="3" w16cid:durableId="519197001">
-    <w:abstractNumId w:val="14"/>
+    <w:abstractNumId w:val="15"/>
   </w:num>
   <w:num w:numId="4" w16cid:durableId="987438161">
-    <w:abstractNumId w:val="11"/>
+    <w:abstractNumId w:val="12"/>
   </w:num>
   <w:num w:numId="5" w16cid:durableId="235483204">
     <w:abstractNumId w:val="6"/>
   </w:num>
   <w:num w:numId="6" w16cid:durableId="1344631250">
-    <w:abstractNumId w:val="34"/>
+    <w:abstractNumId w:val="41"/>
   </w:num>
   <w:num w:numId="7" w16cid:durableId="797647295">
-    <w:abstractNumId w:val="21"/>
+    <w:abstractNumId w:val="22"/>
   </w:num>
   <w:num w:numId="8" w16cid:durableId="200828665">
-    <w:abstractNumId w:val="36"/>
+    <w:abstractNumId w:val="43"/>
   </w:num>
   <w:num w:numId="9" w16cid:durableId="1838303279">
-    <w:abstractNumId w:val="32"/>
+    <w:abstractNumId w:val="39"/>
   </w:num>
   <w:num w:numId="10" w16cid:durableId="1381006571">
-    <w:abstractNumId w:val="42"/>
+    <w:abstractNumId w:val="50"/>
   </w:num>
   <w:num w:numId="11" w16cid:durableId="1239362240">
+    <w:abstractNumId w:val="26"/>
+  </w:num>
+  <w:num w:numId="12" w16cid:durableId="282732334">
+    <w:abstractNumId w:val="18"/>
+  </w:num>
+  <w:num w:numId="13" w16cid:durableId="451293835">
+    <w:abstractNumId w:val="24"/>
+  </w:num>
+  <w:num w:numId="14" w16cid:durableId="1070691726">
+    <w:abstractNumId w:val="30"/>
+  </w:num>
+  <w:num w:numId="15" w16cid:durableId="1940329143">
+    <w:abstractNumId w:val="47"/>
+  </w:num>
+  <w:num w:numId="16" w16cid:durableId="1281570098">
+    <w:abstractNumId w:val="23"/>
+  </w:num>
+  <w:num w:numId="17" w16cid:durableId="1462382389">
     <w:abstractNumId w:val="25"/>
   </w:num>
-  <w:num w:numId="12" w16cid:durableId="282732334">
+  <w:num w:numId="18" w16cid:durableId="90518283">
     <w:abstractNumId w:val="17"/>
-  </w:num>
-  <w:num w:numId="13" w16cid:durableId="451293835">
-    <w:abstractNumId w:val="23"/>
-  </w:num>
-  <w:num w:numId="14" w16cid:durableId="1070691726">
-    <w:abstractNumId w:val="28"/>
-  </w:num>
-  <w:num w:numId="15" w16cid:durableId="1940329143">
-    <w:abstractNumId w:val="39"/>
-  </w:num>
-  <w:num w:numId="16" w16cid:durableId="1281570098">
-    <w:abstractNumId w:val="22"/>
-  </w:num>
-  <w:num w:numId="17" w16cid:durableId="1462382389">
-    <w:abstractNumId w:val="24"/>
-  </w:num>
-  <w:num w:numId="18" w16cid:durableId="90518283">
-    <w:abstractNumId w:val="16"/>
   </w:num>
   <w:num w:numId="19" w16cid:durableId="1982224422">
     <w:abstractNumId w:val="4"/>
@@ -30069,49 +34118,49 @@
     <w:abstractNumId w:val="0"/>
   </w:num>
   <w:num w:numId="21" w16cid:durableId="1282421290">
-    <w:abstractNumId w:val="43"/>
+    <w:abstractNumId w:val="51"/>
   </w:num>
   <w:num w:numId="22" w16cid:durableId="1570381131">
-    <w:abstractNumId w:val="10"/>
+    <w:abstractNumId w:val="11"/>
   </w:num>
   <w:num w:numId="23" w16cid:durableId="1364750204">
-    <w:abstractNumId w:val="41"/>
+    <w:abstractNumId w:val="49"/>
   </w:num>
   <w:num w:numId="24" w16cid:durableId="653067403">
-    <w:abstractNumId w:val="13"/>
+    <w:abstractNumId w:val="14"/>
   </w:num>
   <w:num w:numId="25" w16cid:durableId="707991142">
-    <w:abstractNumId w:val="27"/>
+    <w:abstractNumId w:val="29"/>
   </w:num>
   <w:num w:numId="26" w16cid:durableId="1611277839">
-    <w:abstractNumId w:val="40"/>
+    <w:abstractNumId w:val="48"/>
   </w:num>
   <w:num w:numId="27" w16cid:durableId="1579904971">
-    <w:abstractNumId w:val="29"/>
+    <w:abstractNumId w:val="34"/>
   </w:num>
   <w:num w:numId="28" w16cid:durableId="1743986030">
     <w:abstractNumId w:val="1"/>
   </w:num>
   <w:num w:numId="29" w16cid:durableId="1324548589">
-    <w:abstractNumId w:val="35"/>
+    <w:abstractNumId w:val="42"/>
   </w:num>
   <w:num w:numId="30" w16cid:durableId="1670598282">
     <w:abstractNumId w:val="2"/>
   </w:num>
   <w:num w:numId="31" w16cid:durableId="1120414007">
-    <w:abstractNumId w:val="9"/>
+    <w:abstractNumId w:val="10"/>
   </w:num>
   <w:num w:numId="32" w16cid:durableId="1427531596">
-    <w:abstractNumId w:val="37"/>
+    <w:abstractNumId w:val="44"/>
   </w:num>
   <w:num w:numId="33" w16cid:durableId="684064873">
-    <w:abstractNumId w:val="33"/>
+    <w:abstractNumId w:val="40"/>
   </w:num>
   <w:num w:numId="34" w16cid:durableId="615794166">
-    <w:abstractNumId w:val="44"/>
+    <w:abstractNumId w:val="52"/>
   </w:num>
   <w:num w:numId="35" w16cid:durableId="1903786526">
-    <w:abstractNumId w:val="45"/>
+    <w:abstractNumId w:val="53"/>
   </w:num>
   <w:num w:numId="36" w16cid:durableId="1462263821">
     <w:abstractNumId w:val="8"/>
@@ -30120,31 +34169,55 @@
     <w:abstractNumId w:val="7"/>
   </w:num>
   <w:num w:numId="38" w16cid:durableId="1815683735">
+    <w:abstractNumId w:val="20"/>
+  </w:num>
+  <w:num w:numId="39" w16cid:durableId="1784419234">
+    <w:abstractNumId w:val="16"/>
+  </w:num>
+  <w:num w:numId="40" w16cid:durableId="2065061799">
+    <w:abstractNumId w:val="37"/>
+  </w:num>
+  <w:num w:numId="41" w16cid:durableId="2006781156">
+    <w:abstractNumId w:val="38"/>
+  </w:num>
+  <w:num w:numId="42" w16cid:durableId="621503254">
     <w:abstractNumId w:val="19"/>
   </w:num>
-  <w:num w:numId="39" w16cid:durableId="1784419234">
-    <w:abstractNumId w:val="15"/>
-  </w:num>
-  <w:num w:numId="40" w16cid:durableId="2065061799">
-    <w:abstractNumId w:val="30"/>
-  </w:num>
-  <w:num w:numId="41" w16cid:durableId="2006781156">
-    <w:abstractNumId w:val="31"/>
-  </w:num>
-  <w:num w:numId="42" w16cid:durableId="621503254">
-    <w:abstractNumId w:val="18"/>
-  </w:num>
   <w:num w:numId="43" w16cid:durableId="817114953">
-    <w:abstractNumId w:val="26"/>
+    <w:abstractNumId w:val="27"/>
   </w:num>
   <w:num w:numId="44" w16cid:durableId="1060059848">
-    <w:abstractNumId w:val="12"/>
+    <w:abstractNumId w:val="13"/>
   </w:num>
   <w:num w:numId="45" w16cid:durableId="325476264">
-    <w:abstractNumId w:val="20"/>
+    <w:abstractNumId w:val="21"/>
   </w:num>
   <w:num w:numId="46" w16cid:durableId="199977160">
     <w:abstractNumId w:val="3"/>
+  </w:num>
+  <w:num w:numId="47" w16cid:durableId="1179467878">
+    <w:abstractNumId w:val="46"/>
+  </w:num>
+  <w:num w:numId="48" w16cid:durableId="2033650957">
+    <w:abstractNumId w:val="28"/>
+  </w:num>
+  <w:num w:numId="49" w16cid:durableId="946353738">
+    <w:abstractNumId w:val="36"/>
+  </w:num>
+  <w:num w:numId="50" w16cid:durableId="715810474">
+    <w:abstractNumId w:val="9"/>
+  </w:num>
+  <w:num w:numId="51" w16cid:durableId="63187955">
+    <w:abstractNumId w:val="32"/>
+  </w:num>
+  <w:num w:numId="52" w16cid:durableId="561254984">
+    <w:abstractNumId w:val="31"/>
+  </w:num>
+  <w:num w:numId="53" w16cid:durableId="1920407761">
+    <w:abstractNumId w:val="35"/>
+  </w:num>
+  <w:num w:numId="54" w16cid:durableId="1894542973">
+    <w:abstractNumId w:val="33"/>
   </w:num>
 </w:numbering>
 </file>

</xml_diff>